<commit_message>
Added Prefix sum notes
</commit_message>
<xml_diff>
--- a/7. Hashing/Hashing.docx
+++ b/7. Hashing/Hashing.docx
@@ -4364,7 +4364,9 @@
         <w:rPr>
           <w:rFonts w:cstheme="majorHAnsi"/>
           <w:b/>
+          <w:color w:val="C45911" w:themeColor="accent2" w:themeShade="BF"/>
           <w:sz w:val="40"/>
+          <w:u w:val="single"/>
         </w:rPr>
       </w:pPr>
       <w:bookmarkStart w:id="5" w:name="_Toc186046140"/>
@@ -4403,6 +4405,1035 @@
         <w:t>Amateur</w:t>
       </w:r>
     </w:p>
+    <w:p/>
+    <w:p>
+      <w:pPr>
+        <w:pStyle w:val="ListParagraph"/>
+        <w:numPr>
+          <w:ilvl w:val="0"/>
+          <w:numId w:val="37"/>
+        </w:numPr>
+      </w:pPr>
+      <w:hyperlink r:id="rId10" w:history="1">
+        <w:r>
+          <w:rPr>
+            <w:rStyle w:val="Hyperlink"/>
+          </w:rPr>
+          <w:t>https://leetcode.com/problems/number-of-good-pairs/?envType=problem-list-v2&amp;envId=hash-table</w:t>
+        </w:r>
+      </w:hyperlink>
+    </w:p>
+    <w:p/>
+    <w:p>
+      <w:pPr>
+        <w:shd w:val="clear" w:color="auto" w:fill="212121"/>
+        <w:spacing w:after="0" w:line="285" w:lineRule="atLeast"/>
+        <w:rPr>
+          <w:rFonts w:ascii="Consolas" w:eastAsia="Times New Roman" w:hAnsi="Consolas" w:cs="Times New Roman"/>
+          <w:color w:val="EEFFFF"/>
+          <w:sz w:val="21"/>
+          <w:szCs w:val="21"/>
+          <w:lang w:eastAsia="en-IN"/>
+        </w:rPr>
+      </w:pPr>
+      <w:r>
+        <w:rPr>
+          <w:rFonts w:ascii="Consolas" w:eastAsia="Times New Roman" w:hAnsi="Consolas" w:cs="Times New Roman"/>
+          <w:i/>
+          <w:iCs/>
+          <w:color w:val="4A4A4A"/>
+          <w:sz w:val="21"/>
+          <w:szCs w:val="21"/>
+          <w:lang w:eastAsia="en-IN"/>
+        </w:rPr>
+        <w:t>#Approach: maintain count of how many same numbers came,</w:t>
+      </w:r>
+    </w:p>
+    <w:p>
+      <w:pPr>
+        <w:shd w:val="clear" w:color="auto" w:fill="212121"/>
+        <w:spacing w:after="0" w:line="285" w:lineRule="atLeast"/>
+        <w:rPr>
+          <w:rFonts w:ascii="Consolas" w:eastAsia="Times New Roman" w:hAnsi="Consolas" w:cs="Times New Roman"/>
+          <w:color w:val="EEFFFF"/>
+          <w:sz w:val="21"/>
+          <w:szCs w:val="21"/>
+          <w:lang w:eastAsia="en-IN"/>
+        </w:rPr>
+      </w:pPr>
+      <w:r>
+        <w:rPr>
+          <w:rFonts w:ascii="Consolas" w:eastAsia="Times New Roman" w:hAnsi="Consolas" w:cs="Times New Roman"/>
+          <w:i/>
+          <w:iCs/>
+          <w:color w:val="4A4A4A"/>
+          <w:sz w:val="21"/>
+          <w:szCs w:val="21"/>
+          <w:lang w:eastAsia="en-IN"/>
+        </w:rPr>
+        <w:t>#Number of pairs will be count equal to count of numbers that came before it</w:t>
+      </w:r>
+    </w:p>
+    <w:p>
+      <w:pPr>
+        <w:shd w:val="clear" w:color="auto" w:fill="212121"/>
+        <w:spacing w:after="0" w:line="285" w:lineRule="atLeast"/>
+        <w:rPr>
+          <w:rFonts w:ascii="Consolas" w:eastAsia="Times New Roman" w:hAnsi="Consolas" w:cs="Times New Roman"/>
+          <w:color w:val="EEFFFF"/>
+          <w:sz w:val="21"/>
+          <w:szCs w:val="21"/>
+          <w:lang w:eastAsia="en-IN"/>
+        </w:rPr>
+      </w:pPr>
+      <w:proofErr w:type="gramStart"/>
+      <w:r>
+        <w:rPr>
+          <w:rFonts w:ascii="Consolas" w:eastAsia="Times New Roman" w:hAnsi="Consolas" w:cs="Times New Roman"/>
+          <w:color w:val="C792EA"/>
+          <w:sz w:val="21"/>
+          <w:szCs w:val="21"/>
+          <w:lang w:eastAsia="en-IN"/>
+        </w:rPr>
+        <w:t>class</w:t>
+      </w:r>
+      <w:proofErr w:type="gramEnd"/>
+      <w:r>
+        <w:rPr>
+          <w:rFonts w:ascii="Consolas" w:eastAsia="Times New Roman" w:hAnsi="Consolas" w:cs="Times New Roman"/>
+          <w:color w:val="EEFFFF"/>
+          <w:sz w:val="21"/>
+          <w:szCs w:val="21"/>
+          <w:lang w:eastAsia="en-IN"/>
+        </w:rPr>
+        <w:t xml:space="preserve"> </w:t>
+      </w:r>
+      <w:r>
+        <w:rPr>
+          <w:rFonts w:ascii="Consolas" w:eastAsia="Times New Roman" w:hAnsi="Consolas" w:cs="Times New Roman"/>
+          <w:color w:val="FFCB6B"/>
+          <w:sz w:val="21"/>
+          <w:szCs w:val="21"/>
+          <w:lang w:eastAsia="en-IN"/>
+        </w:rPr>
+        <w:t>Solution</w:t>
+      </w:r>
+      <w:r>
+        <w:rPr>
+          <w:rFonts w:ascii="Consolas" w:eastAsia="Times New Roman" w:hAnsi="Consolas" w:cs="Times New Roman"/>
+          <w:color w:val="89DDFF"/>
+          <w:sz w:val="21"/>
+          <w:szCs w:val="21"/>
+          <w:lang w:eastAsia="en-IN"/>
+        </w:rPr>
+        <w:t>:</w:t>
+      </w:r>
+    </w:p>
+    <w:p>
+      <w:pPr>
+        <w:shd w:val="clear" w:color="auto" w:fill="212121"/>
+        <w:spacing w:after="0" w:line="285" w:lineRule="atLeast"/>
+        <w:rPr>
+          <w:rFonts w:ascii="Consolas" w:eastAsia="Times New Roman" w:hAnsi="Consolas" w:cs="Times New Roman"/>
+          <w:color w:val="EEFFFF"/>
+          <w:sz w:val="21"/>
+          <w:szCs w:val="21"/>
+          <w:lang w:eastAsia="en-IN"/>
+        </w:rPr>
+      </w:pPr>
+      <w:r>
+        <w:rPr>
+          <w:rFonts w:ascii="Consolas" w:eastAsia="Times New Roman" w:hAnsi="Consolas" w:cs="Times New Roman"/>
+          <w:color w:val="EEFFFF"/>
+          <w:sz w:val="21"/>
+          <w:szCs w:val="21"/>
+          <w:lang w:eastAsia="en-IN"/>
+        </w:rPr>
+        <w:t xml:space="preserve">    </w:t>
+      </w:r>
+      <w:proofErr w:type="spellStart"/>
+      <w:proofErr w:type="gramStart"/>
+      <w:r>
+        <w:rPr>
+          <w:rFonts w:ascii="Consolas" w:eastAsia="Times New Roman" w:hAnsi="Consolas" w:cs="Times New Roman"/>
+          <w:color w:val="C792EA"/>
+          <w:sz w:val="21"/>
+          <w:szCs w:val="21"/>
+          <w:lang w:eastAsia="en-IN"/>
+        </w:rPr>
+        <w:t>def</w:t>
+      </w:r>
+      <w:proofErr w:type="spellEnd"/>
+      <w:proofErr w:type="gramEnd"/>
+      <w:r>
+        <w:rPr>
+          <w:rFonts w:ascii="Consolas" w:eastAsia="Times New Roman" w:hAnsi="Consolas" w:cs="Times New Roman"/>
+          <w:color w:val="EEFFFF"/>
+          <w:sz w:val="21"/>
+          <w:szCs w:val="21"/>
+          <w:lang w:eastAsia="en-IN"/>
+        </w:rPr>
+        <w:t xml:space="preserve"> </w:t>
+      </w:r>
+      <w:proofErr w:type="spellStart"/>
+      <w:r>
+        <w:rPr>
+          <w:rFonts w:ascii="Consolas" w:eastAsia="Times New Roman" w:hAnsi="Consolas" w:cs="Times New Roman"/>
+          <w:color w:val="82AAFF"/>
+          <w:sz w:val="21"/>
+          <w:szCs w:val="21"/>
+          <w:lang w:eastAsia="en-IN"/>
+        </w:rPr>
+        <w:t>numIdenticalPairs</w:t>
+      </w:r>
+      <w:proofErr w:type="spellEnd"/>
+      <w:r>
+        <w:rPr>
+          <w:rFonts w:ascii="Consolas" w:eastAsia="Times New Roman" w:hAnsi="Consolas" w:cs="Times New Roman"/>
+          <w:color w:val="89DDFF"/>
+          <w:sz w:val="21"/>
+          <w:szCs w:val="21"/>
+          <w:lang w:eastAsia="en-IN"/>
+        </w:rPr>
+        <w:t>(</w:t>
+      </w:r>
+      <w:r>
+        <w:rPr>
+          <w:rFonts w:ascii="Consolas" w:eastAsia="Times New Roman" w:hAnsi="Consolas" w:cs="Times New Roman"/>
+          <w:i/>
+          <w:iCs/>
+          <w:color w:val="F07178"/>
+          <w:sz w:val="21"/>
+          <w:szCs w:val="21"/>
+          <w:lang w:eastAsia="en-IN"/>
+        </w:rPr>
+        <w:t>self</w:t>
+      </w:r>
+      <w:r>
+        <w:rPr>
+          <w:rFonts w:ascii="Consolas" w:eastAsia="Times New Roman" w:hAnsi="Consolas" w:cs="Times New Roman"/>
+          <w:color w:val="89DDFF"/>
+          <w:sz w:val="21"/>
+          <w:szCs w:val="21"/>
+          <w:lang w:eastAsia="en-IN"/>
+        </w:rPr>
+        <w:t>,</w:t>
+      </w:r>
+      <w:r>
+        <w:rPr>
+          <w:rFonts w:ascii="Consolas" w:eastAsia="Times New Roman" w:hAnsi="Consolas" w:cs="Times New Roman"/>
+          <w:color w:val="EEFFFF"/>
+          <w:sz w:val="21"/>
+          <w:szCs w:val="21"/>
+          <w:lang w:eastAsia="en-IN"/>
+        </w:rPr>
+        <w:t xml:space="preserve"> </w:t>
+      </w:r>
+      <w:proofErr w:type="spellStart"/>
+      <w:r>
+        <w:rPr>
+          <w:rFonts w:ascii="Consolas" w:eastAsia="Times New Roman" w:hAnsi="Consolas" w:cs="Times New Roman"/>
+          <w:i/>
+          <w:iCs/>
+          <w:color w:val="EEFFFF"/>
+          <w:sz w:val="21"/>
+          <w:szCs w:val="21"/>
+          <w:lang w:eastAsia="en-IN"/>
+        </w:rPr>
+        <w:t>nums</w:t>
+      </w:r>
+      <w:proofErr w:type="spellEnd"/>
+      <w:r>
+        <w:rPr>
+          <w:rFonts w:ascii="Consolas" w:eastAsia="Times New Roman" w:hAnsi="Consolas" w:cs="Times New Roman"/>
+          <w:color w:val="89DDFF"/>
+          <w:sz w:val="21"/>
+          <w:szCs w:val="21"/>
+          <w:lang w:eastAsia="en-IN"/>
+        </w:rPr>
+        <w:t>:</w:t>
+      </w:r>
+      <w:r>
+        <w:rPr>
+          <w:rFonts w:ascii="Consolas" w:eastAsia="Times New Roman" w:hAnsi="Consolas" w:cs="Times New Roman"/>
+          <w:color w:val="EEFFFF"/>
+          <w:sz w:val="21"/>
+          <w:szCs w:val="21"/>
+          <w:lang w:eastAsia="en-IN"/>
+        </w:rPr>
+        <w:t xml:space="preserve"> List</w:t>
+      </w:r>
+      <w:r>
+        <w:rPr>
+          <w:rFonts w:ascii="Consolas" w:eastAsia="Times New Roman" w:hAnsi="Consolas" w:cs="Times New Roman"/>
+          <w:color w:val="89DDFF"/>
+          <w:sz w:val="21"/>
+          <w:szCs w:val="21"/>
+          <w:lang w:eastAsia="en-IN"/>
+        </w:rPr>
+        <w:t>[</w:t>
+      </w:r>
+      <w:proofErr w:type="spellStart"/>
+      <w:r>
+        <w:rPr>
+          <w:rFonts w:ascii="Consolas" w:eastAsia="Times New Roman" w:hAnsi="Consolas" w:cs="Times New Roman"/>
+          <w:color w:val="FFCB6B"/>
+          <w:sz w:val="21"/>
+          <w:szCs w:val="21"/>
+          <w:lang w:eastAsia="en-IN"/>
+        </w:rPr>
+        <w:t>int</w:t>
+      </w:r>
+      <w:proofErr w:type="spellEnd"/>
+      <w:r>
+        <w:rPr>
+          <w:rFonts w:ascii="Consolas" w:eastAsia="Times New Roman" w:hAnsi="Consolas" w:cs="Times New Roman"/>
+          <w:color w:val="89DDFF"/>
+          <w:sz w:val="21"/>
+          <w:szCs w:val="21"/>
+          <w:lang w:eastAsia="en-IN"/>
+        </w:rPr>
+        <w:t>])</w:t>
+      </w:r>
+      <w:r>
+        <w:rPr>
+          <w:rFonts w:ascii="Consolas" w:eastAsia="Times New Roman" w:hAnsi="Consolas" w:cs="Times New Roman"/>
+          <w:color w:val="EEFFFF"/>
+          <w:sz w:val="21"/>
+          <w:szCs w:val="21"/>
+          <w:lang w:eastAsia="en-IN"/>
+        </w:rPr>
+        <w:t xml:space="preserve"> </w:t>
+      </w:r>
+      <w:r>
+        <w:rPr>
+          <w:rFonts w:ascii="Consolas" w:eastAsia="Times New Roman" w:hAnsi="Consolas" w:cs="Times New Roman"/>
+          <w:color w:val="89DDFF"/>
+          <w:sz w:val="21"/>
+          <w:szCs w:val="21"/>
+          <w:lang w:eastAsia="en-IN"/>
+        </w:rPr>
+        <w:t>-&gt;</w:t>
+      </w:r>
+      <w:r>
+        <w:rPr>
+          <w:rFonts w:ascii="Consolas" w:eastAsia="Times New Roman" w:hAnsi="Consolas" w:cs="Times New Roman"/>
+          <w:color w:val="EEFFFF"/>
+          <w:sz w:val="21"/>
+          <w:szCs w:val="21"/>
+          <w:lang w:eastAsia="en-IN"/>
+        </w:rPr>
+        <w:t xml:space="preserve"> </w:t>
+      </w:r>
+      <w:proofErr w:type="spellStart"/>
+      <w:r>
+        <w:rPr>
+          <w:rFonts w:ascii="Consolas" w:eastAsia="Times New Roman" w:hAnsi="Consolas" w:cs="Times New Roman"/>
+          <w:color w:val="FFCB6B"/>
+          <w:sz w:val="21"/>
+          <w:szCs w:val="21"/>
+          <w:lang w:eastAsia="en-IN"/>
+        </w:rPr>
+        <w:t>int</w:t>
+      </w:r>
+      <w:proofErr w:type="spellEnd"/>
+      <w:r>
+        <w:rPr>
+          <w:rFonts w:ascii="Consolas" w:eastAsia="Times New Roman" w:hAnsi="Consolas" w:cs="Times New Roman"/>
+          <w:color w:val="89DDFF"/>
+          <w:sz w:val="21"/>
+          <w:szCs w:val="21"/>
+          <w:lang w:eastAsia="en-IN"/>
+        </w:rPr>
+        <w:t>:</w:t>
+      </w:r>
+    </w:p>
+    <w:p>
+      <w:pPr>
+        <w:shd w:val="clear" w:color="auto" w:fill="212121"/>
+        <w:spacing w:after="0" w:line="285" w:lineRule="atLeast"/>
+        <w:rPr>
+          <w:rFonts w:ascii="Consolas" w:eastAsia="Times New Roman" w:hAnsi="Consolas" w:cs="Times New Roman"/>
+          <w:color w:val="EEFFFF"/>
+          <w:sz w:val="21"/>
+          <w:szCs w:val="21"/>
+          <w:lang w:eastAsia="en-IN"/>
+        </w:rPr>
+      </w:pPr>
+      <w:r>
+        <w:rPr>
+          <w:rFonts w:ascii="Consolas" w:eastAsia="Times New Roman" w:hAnsi="Consolas" w:cs="Times New Roman"/>
+          <w:color w:val="EEFFFF"/>
+          <w:sz w:val="21"/>
+          <w:szCs w:val="21"/>
+          <w:lang w:eastAsia="en-IN"/>
+        </w:rPr>
+        <w:t xml:space="preserve">        </w:t>
+      </w:r>
+      <w:r>
+        <w:rPr>
+          <w:rFonts w:ascii="Consolas" w:eastAsia="Times New Roman" w:hAnsi="Consolas" w:cs="Times New Roman"/>
+          <w:i/>
+          <w:iCs/>
+          <w:color w:val="4A4A4A"/>
+          <w:sz w:val="21"/>
+          <w:szCs w:val="21"/>
+          <w:lang w:eastAsia="en-IN"/>
+        </w:rPr>
+        <w:t xml:space="preserve">#Since constraints </w:t>
+      </w:r>
+      <w:proofErr w:type="gramStart"/>
+      <w:r>
+        <w:rPr>
+          <w:rFonts w:ascii="Consolas" w:eastAsia="Times New Roman" w:hAnsi="Consolas" w:cs="Times New Roman"/>
+          <w:i/>
+          <w:iCs/>
+          <w:color w:val="4A4A4A"/>
+          <w:sz w:val="21"/>
+          <w:szCs w:val="21"/>
+          <w:lang w:eastAsia="en-IN"/>
+        </w:rPr>
+        <w:t>are :</w:t>
+      </w:r>
+      <w:proofErr w:type="gramEnd"/>
+      <w:r>
+        <w:rPr>
+          <w:rFonts w:ascii="Consolas" w:eastAsia="Times New Roman" w:hAnsi="Consolas" w:cs="Times New Roman"/>
+          <w:i/>
+          <w:iCs/>
+          <w:color w:val="4A4A4A"/>
+          <w:sz w:val="21"/>
+          <w:szCs w:val="21"/>
+          <w:lang w:eastAsia="en-IN"/>
+        </w:rPr>
+        <w:t xml:space="preserve"> 1 &lt;= </w:t>
+      </w:r>
+      <w:proofErr w:type="spellStart"/>
+      <w:r>
+        <w:rPr>
+          <w:rFonts w:ascii="Consolas" w:eastAsia="Times New Roman" w:hAnsi="Consolas" w:cs="Times New Roman"/>
+          <w:i/>
+          <w:iCs/>
+          <w:color w:val="4A4A4A"/>
+          <w:sz w:val="21"/>
+          <w:szCs w:val="21"/>
+          <w:lang w:eastAsia="en-IN"/>
+        </w:rPr>
+        <w:t>nums</w:t>
+      </w:r>
+      <w:proofErr w:type="spellEnd"/>
+      <w:r>
+        <w:rPr>
+          <w:rFonts w:ascii="Consolas" w:eastAsia="Times New Roman" w:hAnsi="Consolas" w:cs="Times New Roman"/>
+          <w:i/>
+          <w:iCs/>
+          <w:color w:val="4A4A4A"/>
+          <w:sz w:val="21"/>
+          <w:szCs w:val="21"/>
+          <w:lang w:eastAsia="en-IN"/>
+        </w:rPr>
+        <w:t>[</w:t>
+      </w:r>
+      <w:proofErr w:type="spellStart"/>
+      <w:r>
+        <w:rPr>
+          <w:rFonts w:ascii="Consolas" w:eastAsia="Times New Roman" w:hAnsi="Consolas" w:cs="Times New Roman"/>
+          <w:i/>
+          <w:iCs/>
+          <w:color w:val="4A4A4A"/>
+          <w:sz w:val="21"/>
+          <w:szCs w:val="21"/>
+          <w:lang w:eastAsia="en-IN"/>
+        </w:rPr>
+        <w:t>i</w:t>
+      </w:r>
+      <w:proofErr w:type="spellEnd"/>
+      <w:r>
+        <w:rPr>
+          <w:rFonts w:ascii="Consolas" w:eastAsia="Times New Roman" w:hAnsi="Consolas" w:cs="Times New Roman"/>
+          <w:i/>
+          <w:iCs/>
+          <w:color w:val="4A4A4A"/>
+          <w:sz w:val="21"/>
+          <w:szCs w:val="21"/>
+          <w:lang w:eastAsia="en-IN"/>
+        </w:rPr>
+        <w:t>] &lt;= 100</w:t>
+      </w:r>
+    </w:p>
+    <w:p>
+      <w:pPr>
+        <w:shd w:val="clear" w:color="auto" w:fill="212121"/>
+        <w:spacing w:after="0" w:line="285" w:lineRule="atLeast"/>
+        <w:rPr>
+          <w:rFonts w:ascii="Consolas" w:eastAsia="Times New Roman" w:hAnsi="Consolas" w:cs="Times New Roman"/>
+          <w:color w:val="EEFFFF"/>
+          <w:sz w:val="21"/>
+          <w:szCs w:val="21"/>
+          <w:lang w:eastAsia="en-IN"/>
+        </w:rPr>
+      </w:pPr>
+      <w:r>
+        <w:rPr>
+          <w:rFonts w:ascii="Consolas" w:eastAsia="Times New Roman" w:hAnsi="Consolas" w:cs="Times New Roman"/>
+          <w:color w:val="EEFFFF"/>
+          <w:sz w:val="21"/>
+          <w:szCs w:val="21"/>
+          <w:lang w:eastAsia="en-IN"/>
+        </w:rPr>
+        <w:t xml:space="preserve">        </w:t>
+      </w:r>
+      <w:proofErr w:type="spellStart"/>
+      <w:proofErr w:type="gramStart"/>
+      <w:r>
+        <w:rPr>
+          <w:rFonts w:ascii="Consolas" w:eastAsia="Times New Roman" w:hAnsi="Consolas" w:cs="Times New Roman"/>
+          <w:color w:val="EEFFFF"/>
+          <w:sz w:val="21"/>
+          <w:szCs w:val="21"/>
+          <w:lang w:eastAsia="en-IN"/>
+        </w:rPr>
+        <w:t>hashArr</w:t>
+      </w:r>
+      <w:proofErr w:type="spellEnd"/>
+      <w:proofErr w:type="gramEnd"/>
+      <w:r>
+        <w:rPr>
+          <w:rFonts w:ascii="Consolas" w:eastAsia="Times New Roman" w:hAnsi="Consolas" w:cs="Times New Roman"/>
+          <w:color w:val="EEFFFF"/>
+          <w:sz w:val="21"/>
+          <w:szCs w:val="21"/>
+          <w:lang w:eastAsia="en-IN"/>
+        </w:rPr>
+        <w:t xml:space="preserve"> </w:t>
+      </w:r>
+      <w:r>
+        <w:rPr>
+          <w:rFonts w:ascii="Consolas" w:eastAsia="Times New Roman" w:hAnsi="Consolas" w:cs="Times New Roman"/>
+          <w:color w:val="89DDFF"/>
+          <w:sz w:val="21"/>
+          <w:szCs w:val="21"/>
+          <w:lang w:eastAsia="en-IN"/>
+        </w:rPr>
+        <w:t>=</w:t>
+      </w:r>
+      <w:r>
+        <w:rPr>
+          <w:rFonts w:ascii="Consolas" w:eastAsia="Times New Roman" w:hAnsi="Consolas" w:cs="Times New Roman"/>
+          <w:color w:val="EEFFFF"/>
+          <w:sz w:val="21"/>
+          <w:szCs w:val="21"/>
+          <w:lang w:eastAsia="en-IN"/>
+        </w:rPr>
+        <w:t xml:space="preserve"> </w:t>
+      </w:r>
+      <w:r>
+        <w:rPr>
+          <w:rFonts w:ascii="Consolas" w:eastAsia="Times New Roman" w:hAnsi="Consolas" w:cs="Times New Roman"/>
+          <w:color w:val="89DDFF"/>
+          <w:sz w:val="21"/>
+          <w:szCs w:val="21"/>
+          <w:lang w:eastAsia="en-IN"/>
+        </w:rPr>
+        <w:t>[</w:t>
+      </w:r>
+      <w:r>
+        <w:rPr>
+          <w:rFonts w:ascii="Consolas" w:eastAsia="Times New Roman" w:hAnsi="Consolas" w:cs="Times New Roman"/>
+          <w:color w:val="F78C6C"/>
+          <w:sz w:val="21"/>
+          <w:szCs w:val="21"/>
+          <w:lang w:eastAsia="en-IN"/>
+        </w:rPr>
+        <w:t>0</w:t>
+      </w:r>
+      <w:r>
+        <w:rPr>
+          <w:rFonts w:ascii="Consolas" w:eastAsia="Times New Roman" w:hAnsi="Consolas" w:cs="Times New Roman"/>
+          <w:color w:val="89DDFF"/>
+          <w:sz w:val="21"/>
+          <w:szCs w:val="21"/>
+          <w:lang w:eastAsia="en-IN"/>
+        </w:rPr>
+        <w:t>]*</w:t>
+      </w:r>
+      <w:r>
+        <w:rPr>
+          <w:rFonts w:ascii="Consolas" w:eastAsia="Times New Roman" w:hAnsi="Consolas" w:cs="Times New Roman"/>
+          <w:color w:val="F78C6C"/>
+          <w:sz w:val="21"/>
+          <w:szCs w:val="21"/>
+          <w:lang w:eastAsia="en-IN"/>
+        </w:rPr>
+        <w:t>101</w:t>
+      </w:r>
+    </w:p>
+    <w:p>
+      <w:pPr>
+        <w:shd w:val="clear" w:color="auto" w:fill="212121"/>
+        <w:spacing w:after="0" w:line="285" w:lineRule="atLeast"/>
+        <w:rPr>
+          <w:rFonts w:ascii="Consolas" w:eastAsia="Times New Roman" w:hAnsi="Consolas" w:cs="Times New Roman"/>
+          <w:color w:val="EEFFFF"/>
+          <w:sz w:val="21"/>
+          <w:szCs w:val="21"/>
+          <w:lang w:eastAsia="en-IN"/>
+        </w:rPr>
+      </w:pPr>
+      <w:r>
+        <w:rPr>
+          <w:rFonts w:ascii="Consolas" w:eastAsia="Times New Roman" w:hAnsi="Consolas" w:cs="Times New Roman"/>
+          <w:color w:val="EEFFFF"/>
+          <w:sz w:val="21"/>
+          <w:szCs w:val="21"/>
+          <w:lang w:eastAsia="en-IN"/>
+        </w:rPr>
+        <w:t xml:space="preserve">        </w:t>
+      </w:r>
+      <w:proofErr w:type="gramStart"/>
+      <w:r>
+        <w:rPr>
+          <w:rFonts w:ascii="Consolas" w:eastAsia="Times New Roman" w:hAnsi="Consolas" w:cs="Times New Roman"/>
+          <w:color w:val="EEFFFF"/>
+          <w:sz w:val="21"/>
+          <w:szCs w:val="21"/>
+          <w:lang w:eastAsia="en-IN"/>
+        </w:rPr>
+        <w:t>count</w:t>
+      </w:r>
+      <w:r>
+        <w:rPr>
+          <w:rFonts w:ascii="Consolas" w:eastAsia="Times New Roman" w:hAnsi="Consolas" w:cs="Times New Roman"/>
+          <w:color w:val="89DDFF"/>
+          <w:sz w:val="21"/>
+          <w:szCs w:val="21"/>
+          <w:lang w:eastAsia="en-IN"/>
+        </w:rPr>
+        <w:t>=</w:t>
+      </w:r>
+      <w:proofErr w:type="gramEnd"/>
+      <w:r>
+        <w:rPr>
+          <w:rFonts w:ascii="Consolas" w:eastAsia="Times New Roman" w:hAnsi="Consolas" w:cs="Times New Roman"/>
+          <w:color w:val="F78C6C"/>
+          <w:sz w:val="21"/>
+          <w:szCs w:val="21"/>
+          <w:lang w:eastAsia="en-IN"/>
+        </w:rPr>
+        <w:t>0</w:t>
+      </w:r>
+    </w:p>
+    <w:p>
+      <w:pPr>
+        <w:shd w:val="clear" w:color="auto" w:fill="212121"/>
+        <w:spacing w:after="0" w:line="285" w:lineRule="atLeast"/>
+        <w:rPr>
+          <w:rFonts w:ascii="Consolas" w:eastAsia="Times New Roman" w:hAnsi="Consolas" w:cs="Times New Roman"/>
+          <w:color w:val="EEFFFF"/>
+          <w:sz w:val="21"/>
+          <w:szCs w:val="21"/>
+          <w:lang w:eastAsia="en-IN"/>
+        </w:rPr>
+      </w:pPr>
+    </w:p>
+    <w:p>
+      <w:pPr>
+        <w:shd w:val="clear" w:color="auto" w:fill="212121"/>
+        <w:spacing w:after="0" w:line="285" w:lineRule="atLeast"/>
+        <w:rPr>
+          <w:rFonts w:ascii="Consolas" w:eastAsia="Times New Roman" w:hAnsi="Consolas" w:cs="Times New Roman"/>
+          <w:color w:val="EEFFFF"/>
+          <w:sz w:val="21"/>
+          <w:szCs w:val="21"/>
+          <w:lang w:eastAsia="en-IN"/>
+        </w:rPr>
+      </w:pPr>
+      <w:r>
+        <w:rPr>
+          <w:rFonts w:ascii="Consolas" w:eastAsia="Times New Roman" w:hAnsi="Consolas" w:cs="Times New Roman"/>
+          <w:color w:val="EEFFFF"/>
+          <w:sz w:val="21"/>
+          <w:szCs w:val="21"/>
+          <w:lang w:eastAsia="en-IN"/>
+        </w:rPr>
+        <w:t xml:space="preserve">        </w:t>
+      </w:r>
+      <w:proofErr w:type="gramStart"/>
+      <w:r>
+        <w:rPr>
+          <w:rFonts w:ascii="Consolas" w:eastAsia="Times New Roman" w:hAnsi="Consolas" w:cs="Times New Roman"/>
+          <w:i/>
+          <w:iCs/>
+          <w:color w:val="89DDFF"/>
+          <w:sz w:val="21"/>
+          <w:szCs w:val="21"/>
+          <w:lang w:eastAsia="en-IN"/>
+        </w:rPr>
+        <w:t>for</w:t>
+      </w:r>
+      <w:proofErr w:type="gramEnd"/>
+      <w:r>
+        <w:rPr>
+          <w:rFonts w:ascii="Consolas" w:eastAsia="Times New Roman" w:hAnsi="Consolas" w:cs="Times New Roman"/>
+          <w:color w:val="EEFFFF"/>
+          <w:sz w:val="21"/>
+          <w:szCs w:val="21"/>
+          <w:lang w:eastAsia="en-IN"/>
+        </w:rPr>
+        <w:t xml:space="preserve"> </w:t>
+      </w:r>
+      <w:proofErr w:type="spellStart"/>
+      <w:r>
+        <w:rPr>
+          <w:rFonts w:ascii="Consolas" w:eastAsia="Times New Roman" w:hAnsi="Consolas" w:cs="Times New Roman"/>
+          <w:color w:val="EEFFFF"/>
+          <w:sz w:val="21"/>
+          <w:szCs w:val="21"/>
+          <w:lang w:eastAsia="en-IN"/>
+        </w:rPr>
+        <w:t>num</w:t>
+      </w:r>
+      <w:proofErr w:type="spellEnd"/>
+      <w:r>
+        <w:rPr>
+          <w:rFonts w:ascii="Consolas" w:eastAsia="Times New Roman" w:hAnsi="Consolas" w:cs="Times New Roman"/>
+          <w:color w:val="EEFFFF"/>
+          <w:sz w:val="21"/>
+          <w:szCs w:val="21"/>
+          <w:lang w:eastAsia="en-IN"/>
+        </w:rPr>
+        <w:t xml:space="preserve"> </w:t>
+      </w:r>
+      <w:r>
+        <w:rPr>
+          <w:rFonts w:ascii="Consolas" w:eastAsia="Times New Roman" w:hAnsi="Consolas" w:cs="Times New Roman"/>
+          <w:i/>
+          <w:iCs/>
+          <w:color w:val="89DDFF"/>
+          <w:sz w:val="21"/>
+          <w:szCs w:val="21"/>
+          <w:lang w:eastAsia="en-IN"/>
+        </w:rPr>
+        <w:t>in</w:t>
+      </w:r>
+      <w:r>
+        <w:rPr>
+          <w:rFonts w:ascii="Consolas" w:eastAsia="Times New Roman" w:hAnsi="Consolas" w:cs="Times New Roman"/>
+          <w:color w:val="EEFFFF"/>
+          <w:sz w:val="21"/>
+          <w:szCs w:val="21"/>
+          <w:lang w:eastAsia="en-IN"/>
+        </w:rPr>
+        <w:t xml:space="preserve"> </w:t>
+      </w:r>
+      <w:proofErr w:type="spellStart"/>
+      <w:r>
+        <w:rPr>
+          <w:rFonts w:ascii="Consolas" w:eastAsia="Times New Roman" w:hAnsi="Consolas" w:cs="Times New Roman"/>
+          <w:i/>
+          <w:iCs/>
+          <w:color w:val="EEFFFF"/>
+          <w:sz w:val="21"/>
+          <w:szCs w:val="21"/>
+          <w:lang w:eastAsia="en-IN"/>
+        </w:rPr>
+        <w:t>nums</w:t>
+      </w:r>
+      <w:proofErr w:type="spellEnd"/>
+      <w:r>
+        <w:rPr>
+          <w:rFonts w:ascii="Consolas" w:eastAsia="Times New Roman" w:hAnsi="Consolas" w:cs="Times New Roman"/>
+          <w:color w:val="89DDFF"/>
+          <w:sz w:val="21"/>
+          <w:szCs w:val="21"/>
+          <w:lang w:eastAsia="en-IN"/>
+        </w:rPr>
+        <w:t>:</w:t>
+      </w:r>
+    </w:p>
+    <w:p>
+      <w:pPr>
+        <w:shd w:val="clear" w:color="auto" w:fill="212121"/>
+        <w:spacing w:after="0" w:line="285" w:lineRule="atLeast"/>
+        <w:rPr>
+          <w:rFonts w:ascii="Consolas" w:eastAsia="Times New Roman" w:hAnsi="Consolas" w:cs="Times New Roman"/>
+          <w:color w:val="EEFFFF"/>
+          <w:sz w:val="21"/>
+          <w:szCs w:val="21"/>
+          <w:lang w:eastAsia="en-IN"/>
+        </w:rPr>
+      </w:pPr>
+      <w:r>
+        <w:rPr>
+          <w:rFonts w:ascii="Consolas" w:eastAsia="Times New Roman" w:hAnsi="Consolas" w:cs="Times New Roman"/>
+          <w:color w:val="EEFFFF"/>
+          <w:sz w:val="21"/>
+          <w:szCs w:val="21"/>
+          <w:lang w:eastAsia="en-IN"/>
+        </w:rPr>
+        <w:t xml:space="preserve">            </w:t>
+      </w:r>
+      <w:proofErr w:type="gramStart"/>
+      <w:r>
+        <w:rPr>
+          <w:rFonts w:ascii="Consolas" w:eastAsia="Times New Roman" w:hAnsi="Consolas" w:cs="Times New Roman"/>
+          <w:color w:val="EEFFFF"/>
+          <w:sz w:val="21"/>
+          <w:szCs w:val="21"/>
+          <w:lang w:eastAsia="en-IN"/>
+        </w:rPr>
+        <w:t>count</w:t>
+      </w:r>
+      <w:proofErr w:type="gramEnd"/>
+      <w:r>
+        <w:rPr>
+          <w:rFonts w:ascii="Consolas" w:eastAsia="Times New Roman" w:hAnsi="Consolas" w:cs="Times New Roman"/>
+          <w:color w:val="EEFFFF"/>
+          <w:sz w:val="21"/>
+          <w:szCs w:val="21"/>
+          <w:lang w:eastAsia="en-IN"/>
+        </w:rPr>
+        <w:t xml:space="preserve"> </w:t>
+      </w:r>
+      <w:r>
+        <w:rPr>
+          <w:rFonts w:ascii="Consolas" w:eastAsia="Times New Roman" w:hAnsi="Consolas" w:cs="Times New Roman"/>
+          <w:color w:val="89DDFF"/>
+          <w:sz w:val="21"/>
+          <w:szCs w:val="21"/>
+          <w:lang w:eastAsia="en-IN"/>
+        </w:rPr>
+        <w:t>+=</w:t>
+      </w:r>
+      <w:r>
+        <w:rPr>
+          <w:rFonts w:ascii="Consolas" w:eastAsia="Times New Roman" w:hAnsi="Consolas" w:cs="Times New Roman"/>
+          <w:color w:val="EEFFFF"/>
+          <w:sz w:val="21"/>
+          <w:szCs w:val="21"/>
+          <w:lang w:eastAsia="en-IN"/>
+        </w:rPr>
+        <w:t xml:space="preserve"> </w:t>
+      </w:r>
+      <w:proofErr w:type="spellStart"/>
+      <w:r>
+        <w:rPr>
+          <w:rFonts w:ascii="Consolas" w:eastAsia="Times New Roman" w:hAnsi="Consolas" w:cs="Times New Roman"/>
+          <w:color w:val="EEFFFF"/>
+          <w:sz w:val="21"/>
+          <w:szCs w:val="21"/>
+          <w:lang w:eastAsia="en-IN"/>
+        </w:rPr>
+        <w:t>hashArr</w:t>
+      </w:r>
+      <w:proofErr w:type="spellEnd"/>
+      <w:r>
+        <w:rPr>
+          <w:rFonts w:ascii="Consolas" w:eastAsia="Times New Roman" w:hAnsi="Consolas" w:cs="Times New Roman"/>
+          <w:color w:val="89DDFF"/>
+          <w:sz w:val="21"/>
+          <w:szCs w:val="21"/>
+          <w:lang w:eastAsia="en-IN"/>
+        </w:rPr>
+        <w:t>[</w:t>
+      </w:r>
+      <w:proofErr w:type="spellStart"/>
+      <w:r>
+        <w:rPr>
+          <w:rFonts w:ascii="Consolas" w:eastAsia="Times New Roman" w:hAnsi="Consolas" w:cs="Times New Roman"/>
+          <w:color w:val="EEFFFF"/>
+          <w:sz w:val="21"/>
+          <w:szCs w:val="21"/>
+          <w:lang w:eastAsia="en-IN"/>
+        </w:rPr>
+        <w:t>num</w:t>
+      </w:r>
+      <w:proofErr w:type="spellEnd"/>
+      <w:r>
+        <w:rPr>
+          <w:rFonts w:ascii="Consolas" w:eastAsia="Times New Roman" w:hAnsi="Consolas" w:cs="Times New Roman"/>
+          <w:color w:val="89DDFF"/>
+          <w:sz w:val="21"/>
+          <w:szCs w:val="21"/>
+          <w:lang w:eastAsia="en-IN"/>
+        </w:rPr>
+        <w:t>]</w:t>
+      </w:r>
+    </w:p>
+    <w:p>
+      <w:pPr>
+        <w:shd w:val="clear" w:color="auto" w:fill="212121"/>
+        <w:spacing w:after="0" w:line="285" w:lineRule="atLeast"/>
+        <w:rPr>
+          <w:rFonts w:ascii="Consolas" w:eastAsia="Times New Roman" w:hAnsi="Consolas" w:cs="Times New Roman"/>
+          <w:color w:val="EEFFFF"/>
+          <w:sz w:val="21"/>
+          <w:szCs w:val="21"/>
+          <w:lang w:eastAsia="en-IN"/>
+        </w:rPr>
+      </w:pPr>
+      <w:r>
+        <w:rPr>
+          <w:rFonts w:ascii="Consolas" w:eastAsia="Times New Roman" w:hAnsi="Consolas" w:cs="Times New Roman"/>
+          <w:color w:val="EEFFFF"/>
+          <w:sz w:val="21"/>
+          <w:szCs w:val="21"/>
+          <w:lang w:eastAsia="en-IN"/>
+        </w:rPr>
+        <w:t xml:space="preserve">            </w:t>
+      </w:r>
+      <w:proofErr w:type="spellStart"/>
+      <w:proofErr w:type="gramStart"/>
+      <w:r>
+        <w:rPr>
+          <w:rFonts w:ascii="Consolas" w:eastAsia="Times New Roman" w:hAnsi="Consolas" w:cs="Times New Roman"/>
+          <w:color w:val="EEFFFF"/>
+          <w:sz w:val="21"/>
+          <w:szCs w:val="21"/>
+          <w:lang w:eastAsia="en-IN"/>
+        </w:rPr>
+        <w:t>hashArr</w:t>
+      </w:r>
+      <w:proofErr w:type="spellEnd"/>
+      <w:r>
+        <w:rPr>
+          <w:rFonts w:ascii="Consolas" w:eastAsia="Times New Roman" w:hAnsi="Consolas" w:cs="Times New Roman"/>
+          <w:color w:val="89DDFF"/>
+          <w:sz w:val="21"/>
+          <w:szCs w:val="21"/>
+          <w:lang w:eastAsia="en-IN"/>
+        </w:rPr>
+        <w:t>[</w:t>
+      </w:r>
+      <w:proofErr w:type="spellStart"/>
+      <w:proofErr w:type="gramEnd"/>
+      <w:r>
+        <w:rPr>
+          <w:rFonts w:ascii="Consolas" w:eastAsia="Times New Roman" w:hAnsi="Consolas" w:cs="Times New Roman"/>
+          <w:color w:val="EEFFFF"/>
+          <w:sz w:val="21"/>
+          <w:szCs w:val="21"/>
+          <w:lang w:eastAsia="en-IN"/>
+        </w:rPr>
+        <w:t>num</w:t>
+      </w:r>
+      <w:proofErr w:type="spellEnd"/>
+      <w:r>
+        <w:rPr>
+          <w:rFonts w:ascii="Consolas" w:eastAsia="Times New Roman" w:hAnsi="Consolas" w:cs="Times New Roman"/>
+          <w:color w:val="89DDFF"/>
+          <w:sz w:val="21"/>
+          <w:szCs w:val="21"/>
+          <w:lang w:eastAsia="en-IN"/>
+        </w:rPr>
+        <w:t>]+=</w:t>
+      </w:r>
+      <w:r>
+        <w:rPr>
+          <w:rFonts w:ascii="Consolas" w:eastAsia="Times New Roman" w:hAnsi="Consolas" w:cs="Times New Roman"/>
+          <w:color w:val="F78C6C"/>
+          <w:sz w:val="21"/>
+          <w:szCs w:val="21"/>
+          <w:lang w:eastAsia="en-IN"/>
+        </w:rPr>
+        <w:t>1</w:t>
+      </w:r>
+    </w:p>
+    <w:p>
+      <w:pPr>
+        <w:shd w:val="clear" w:color="auto" w:fill="212121"/>
+        <w:spacing w:after="0" w:line="285" w:lineRule="atLeast"/>
+        <w:rPr>
+          <w:rFonts w:ascii="Consolas" w:eastAsia="Times New Roman" w:hAnsi="Consolas" w:cs="Times New Roman"/>
+          <w:color w:val="EEFFFF"/>
+          <w:sz w:val="21"/>
+          <w:szCs w:val="21"/>
+          <w:lang w:eastAsia="en-IN"/>
+        </w:rPr>
+      </w:pPr>
+      <w:r>
+        <w:rPr>
+          <w:rFonts w:ascii="Consolas" w:eastAsia="Times New Roman" w:hAnsi="Consolas" w:cs="Times New Roman"/>
+          <w:color w:val="EEFFFF"/>
+          <w:sz w:val="21"/>
+          <w:szCs w:val="21"/>
+          <w:lang w:eastAsia="en-IN"/>
+        </w:rPr>
+        <w:t xml:space="preserve">        </w:t>
+      </w:r>
+    </w:p>
+    <w:p>
+      <w:pPr>
+        <w:shd w:val="clear" w:color="auto" w:fill="212121"/>
+        <w:spacing w:after="0" w:line="285" w:lineRule="atLeast"/>
+        <w:rPr>
+          <w:rFonts w:ascii="Consolas" w:eastAsia="Times New Roman" w:hAnsi="Consolas" w:cs="Times New Roman"/>
+          <w:color w:val="EEFFFF"/>
+          <w:sz w:val="21"/>
+          <w:szCs w:val="21"/>
+          <w:lang w:eastAsia="en-IN"/>
+        </w:rPr>
+      </w:pPr>
+      <w:r>
+        <w:rPr>
+          <w:rFonts w:ascii="Consolas" w:eastAsia="Times New Roman" w:hAnsi="Consolas" w:cs="Times New Roman"/>
+          <w:color w:val="EEFFFF"/>
+          <w:sz w:val="21"/>
+          <w:szCs w:val="21"/>
+          <w:lang w:eastAsia="en-IN"/>
+        </w:rPr>
+        <w:t xml:space="preserve">        </w:t>
+      </w:r>
+      <w:proofErr w:type="gramStart"/>
+      <w:r>
+        <w:rPr>
+          <w:rFonts w:ascii="Consolas" w:eastAsia="Times New Roman" w:hAnsi="Consolas" w:cs="Times New Roman"/>
+          <w:i/>
+          <w:iCs/>
+          <w:color w:val="89DDFF"/>
+          <w:sz w:val="21"/>
+          <w:szCs w:val="21"/>
+          <w:lang w:eastAsia="en-IN"/>
+        </w:rPr>
+        <w:t>return</w:t>
+      </w:r>
+      <w:proofErr w:type="gramEnd"/>
+      <w:r>
+        <w:rPr>
+          <w:rFonts w:ascii="Consolas" w:eastAsia="Times New Roman" w:hAnsi="Consolas" w:cs="Times New Roman"/>
+          <w:color w:val="EEFFFF"/>
+          <w:sz w:val="21"/>
+          <w:szCs w:val="21"/>
+          <w:lang w:eastAsia="en-IN"/>
+        </w:rPr>
+        <w:t xml:space="preserve"> count</w:t>
+      </w:r>
+    </w:p>
+    <w:p>
+      <w:pPr>
+        <w:shd w:val="clear" w:color="auto" w:fill="212121"/>
+        <w:spacing w:after="0" w:line="285" w:lineRule="atLeast"/>
+        <w:rPr>
+          <w:rFonts w:ascii="Consolas" w:eastAsia="Times New Roman" w:hAnsi="Consolas" w:cs="Times New Roman"/>
+          <w:color w:val="EEFFFF"/>
+          <w:sz w:val="21"/>
+          <w:szCs w:val="21"/>
+          <w:lang w:eastAsia="en-IN"/>
+        </w:rPr>
+      </w:pPr>
+      <w:r>
+        <w:rPr>
+          <w:rFonts w:ascii="Consolas" w:eastAsia="Times New Roman" w:hAnsi="Consolas" w:cs="Times New Roman"/>
+          <w:color w:val="EEFFFF"/>
+          <w:sz w:val="21"/>
+          <w:szCs w:val="21"/>
+          <w:lang w:eastAsia="en-IN"/>
+        </w:rPr>
+        <w:t xml:space="preserve">        </w:t>
+      </w:r>
+    </w:p>
+    <w:p/>
+    <w:p/>
     <w:p/>
     <w:p>
       <w:pPr>
@@ -4534,24 +5565,20 @@
       </w:r>
     </w:p>
     <w:p>
-      <w:hyperlink r:id="rId10" w:history="1">
+      <w:hyperlink r:id="rId11" w:history="1">
         <w:r>
           <w:rPr>
             <w:rStyle w:val="Hyperlink"/>
           </w:rPr>
-          <w:t>https://www.geeksforgeeks.org/problems/array-subset-of-another-array2317/1?page=1&amp;category=Hash&amp;difficu</w:t>
+          <w:t>https://www.geeksforgeeks.org/problems/array-subset-of-another-</w:t>
         </w:r>
+        <w:bookmarkStart w:id="11" w:name="_GoBack"/>
+        <w:bookmarkEnd w:id="11"/>
         <w:r>
           <w:rPr>
             <w:rStyle w:val="Hyperlink"/>
           </w:rPr>
-          <w:t>l</w:t>
-        </w:r>
-        <w:r>
-          <w:rPr>
-            <w:rStyle w:val="Hyperlink"/>
-          </w:rPr>
-          <w:t>ty=Basic&amp;sortBy=difficulty</w:t>
+          <w:t>array2317/1?page=1&amp;category=Hash&amp;difficulty=Basic&amp;sortBy=difficulty</w:t>
         </w:r>
       </w:hyperlink>
     </w:p>
@@ -4962,6 +5989,7 @@
           <w:szCs w:val="21"/>
           <w:lang w:eastAsia="en-IN"/>
         </w:rPr>
+        <w:lastRenderedPageBreak/>
         <w:t xml:space="preserve">        </w:t>
       </w:r>
       <w:r>
@@ -6132,24 +7160,12 @@
           <w:rStyle w:val="Hyperlink"/>
         </w:rPr>
       </w:pPr>
-      <w:hyperlink r:id="rId11" w:history="1">
+      <w:hyperlink r:id="rId12" w:history="1">
         <w:r>
           <w:rPr>
             <w:rStyle w:val="Hyperlink"/>
           </w:rPr>
-          <w:t>https://www.geeksforgeeks.org/problems/substrings-with-similar-first-and-last-characters3644/1?page=1&amp;category=Hash</w:t>
-        </w:r>
-        <w:r>
-          <w:rPr>
-            <w:rStyle w:val="Hyperlink"/>
-          </w:rPr>
-          <w:t>&amp;</w:t>
-        </w:r>
-        <w:r>
-          <w:rPr>
-            <w:rStyle w:val="Hyperlink"/>
-          </w:rPr>
-          <w:t>difficulty=Basic&amp;sortBy=difficulty</w:t>
+          <w:t>https://www.geeksforgeeks.org/problems/substrings-with-similar-first-and-last-characters3644/1?page=1&amp;category=Hash&amp;difficulty=Basic&amp;sortBy=difficulty</w:t>
         </w:r>
       </w:hyperlink>
     </w:p>
@@ -7440,8 +8456,6 @@
       <w:r>
         <w:t>2.</w:t>
       </w:r>
-      <w:bookmarkStart w:id="11" w:name="_GoBack"/>
-      <w:bookmarkEnd w:id="11"/>
     </w:p>
     <w:p>
       <w:pPr>
@@ -7452,39 +8466,14 @@
         </w:tabs>
         <w:spacing w:after="160" w:line="259" w:lineRule="auto"/>
       </w:pPr>
-      <w:r>
-        <w:fldChar w:fldCharType="begin"/>
-      </w:r>
-      <w:r>
-        <w:instrText xml:space="preserve"> HYPERLINK "https://www.geeksforgeeks.org/problems/distinct-elements-in-a-stream1557/1?page=1&amp;category=Hash&amp;difficulty=Basic&amp;sortBy=difficulty" </w:instrText>
-      </w:r>
-      <w:r>
-        <w:fldChar w:fldCharType="separate"/>
-      </w:r>
-      <w:r>
-        <w:rPr>
-          <w:rStyle w:val="Hyperlink"/>
-        </w:rPr>
-        <w:t>https://www.geeksforgeeks.org/problems/distinct-elements-in-a-stream1557/1?page=1&amp;category=Has</w:t>
-      </w:r>
-      <w:r>
-        <w:rPr>
-          <w:rStyle w:val="Hyperlink"/>
-        </w:rPr>
-        <w:t>h</w:t>
-      </w:r>
-      <w:r>
-        <w:rPr>
-          <w:rStyle w:val="Hyperlink"/>
-        </w:rPr>
-        <w:t>&amp;difficulty=Basic&amp;sortBy=difficulty</w:t>
-      </w:r>
-      <w:r>
-        <w:rPr>
-          <w:rStyle w:val="Hyperlink"/>
-        </w:rPr>
-        <w:fldChar w:fldCharType="end"/>
-      </w:r>
+      <w:hyperlink r:id="rId13" w:history="1">
+        <w:r>
+          <w:rPr>
+            <w:rStyle w:val="Hyperlink"/>
+          </w:rPr>
+          <w:t>https://www.geeksforgeeks.org/problems/distinct-elements-in-a-stream1557/1?page=1&amp;category=Hash&amp;difficulty=Basic&amp;sortBy=difficulty</w:t>
+        </w:r>
+      </w:hyperlink>
     </w:p>
     <w:p>
       <w:pPr>
@@ -7777,6 +8766,7 @@
           <w:szCs w:val="21"/>
           <w:lang w:eastAsia="en-IN"/>
         </w:rPr>
+        <w:lastRenderedPageBreak/>
         <w:t xml:space="preserve">        </w:t>
       </w:r>
       <w:r>
@@ -9588,24 +10578,12 @@
         </w:tabs>
         <w:spacing w:after="160" w:line="259" w:lineRule="auto"/>
       </w:pPr>
-      <w:hyperlink r:id="rId12" w:history="1">
+      <w:hyperlink r:id="rId14" w:history="1">
         <w:r>
           <w:rPr>
             <w:rStyle w:val="Hyperlink"/>
           </w:rPr>
-          <w:t>https://www.geeksforgeeks.org/problems/anagram-palindrome4720/1?page=2&amp;category=Hash&amp;diffic</w:t>
-        </w:r>
-        <w:r>
-          <w:rPr>
-            <w:rStyle w:val="Hyperlink"/>
-          </w:rPr>
-          <w:t>u</w:t>
-        </w:r>
-        <w:r>
-          <w:rPr>
-            <w:rStyle w:val="Hyperlink"/>
-          </w:rPr>
-          <w:t>lty=Basic&amp;sortBy=difficulty</w:t>
+          <w:t>https://www.geeksforgeeks.org/problems/anagram-palindrome4720/1?page=2&amp;category=Hash&amp;difficulty=Basic&amp;sortBy=difficulty</w:t>
         </w:r>
       </w:hyperlink>
     </w:p>
@@ -10957,6 +11935,1614 @@
           <w:szCs w:val="32"/>
         </w:rPr>
       </w:pPr>
+      <w:r>
+        <w:rPr>
+          <w:rFonts w:asciiTheme="majorHAnsi" w:eastAsiaTheme="majorEastAsia" w:hAnsiTheme="majorHAnsi"/>
+          <w:color w:val="2F5496" w:themeColor="accent1" w:themeShade="BF"/>
+          <w:szCs w:val="32"/>
+        </w:rPr>
+        <w:t>https://leetcode.com/problems/longest-consecutive-sequence/description/</w:t>
+      </w:r>
+    </w:p>
+    <w:p>
+      <w:pPr>
+        <w:shd w:val="clear" w:color="auto" w:fill="212121"/>
+        <w:spacing w:after="0" w:line="285" w:lineRule="atLeast"/>
+        <w:rPr>
+          <w:rFonts w:ascii="Consolas" w:eastAsia="Times New Roman" w:hAnsi="Consolas" w:cs="Times New Roman"/>
+          <w:color w:val="EEFFFF"/>
+          <w:sz w:val="21"/>
+          <w:szCs w:val="21"/>
+          <w:lang w:eastAsia="en-IN"/>
+        </w:rPr>
+      </w:pPr>
+      <w:r>
+        <w:rPr>
+          <w:rFonts w:ascii="Consolas" w:eastAsia="Times New Roman" w:hAnsi="Consolas" w:cs="Times New Roman"/>
+          <w:i/>
+          <w:iCs/>
+          <w:color w:val="4A4A4A"/>
+          <w:sz w:val="21"/>
+          <w:szCs w:val="21"/>
+          <w:lang w:eastAsia="en-IN"/>
+        </w:rPr>
+        <w:t xml:space="preserve">#Approach: store all </w:t>
+      </w:r>
+      <w:proofErr w:type="spellStart"/>
+      <w:r>
+        <w:rPr>
+          <w:rFonts w:ascii="Consolas" w:eastAsia="Times New Roman" w:hAnsi="Consolas" w:cs="Times New Roman"/>
+          <w:i/>
+          <w:iCs/>
+          <w:color w:val="4A4A4A"/>
+          <w:sz w:val="21"/>
+          <w:szCs w:val="21"/>
+          <w:lang w:eastAsia="en-IN"/>
+        </w:rPr>
+        <w:t>num</w:t>
+      </w:r>
+      <w:proofErr w:type="spellEnd"/>
+      <w:r>
+        <w:rPr>
+          <w:rFonts w:ascii="Consolas" w:eastAsia="Times New Roman" w:hAnsi="Consolas" w:cs="Times New Roman"/>
+          <w:i/>
+          <w:iCs/>
+          <w:color w:val="4A4A4A"/>
+          <w:sz w:val="21"/>
+          <w:szCs w:val="21"/>
+          <w:lang w:eastAsia="en-IN"/>
+        </w:rPr>
+        <w:t xml:space="preserve"> in set</w:t>
+      </w:r>
+    </w:p>
+    <w:p>
+      <w:pPr>
+        <w:shd w:val="clear" w:color="auto" w:fill="212121"/>
+        <w:spacing w:after="0" w:line="285" w:lineRule="atLeast"/>
+        <w:rPr>
+          <w:rFonts w:ascii="Consolas" w:eastAsia="Times New Roman" w:hAnsi="Consolas" w:cs="Times New Roman"/>
+          <w:color w:val="EEFFFF"/>
+          <w:sz w:val="21"/>
+          <w:szCs w:val="21"/>
+          <w:lang w:eastAsia="en-IN"/>
+        </w:rPr>
+      </w:pPr>
+      <w:r>
+        <w:rPr>
+          <w:rFonts w:ascii="Consolas" w:eastAsia="Times New Roman" w:hAnsi="Consolas" w:cs="Times New Roman"/>
+          <w:i/>
+          <w:iCs/>
+          <w:color w:val="4A4A4A"/>
+          <w:sz w:val="21"/>
+          <w:szCs w:val="21"/>
+          <w:lang w:eastAsia="en-IN"/>
+        </w:rPr>
+        <w:t xml:space="preserve">#now loop all </w:t>
+      </w:r>
+      <w:proofErr w:type="spellStart"/>
+      <w:r>
+        <w:rPr>
+          <w:rFonts w:ascii="Consolas" w:eastAsia="Times New Roman" w:hAnsi="Consolas" w:cs="Times New Roman"/>
+          <w:i/>
+          <w:iCs/>
+          <w:color w:val="4A4A4A"/>
+          <w:sz w:val="21"/>
+          <w:szCs w:val="21"/>
+          <w:lang w:eastAsia="en-IN"/>
+        </w:rPr>
+        <w:t>nums</w:t>
+      </w:r>
+      <w:proofErr w:type="spellEnd"/>
+      <w:r>
+        <w:rPr>
+          <w:rFonts w:ascii="Consolas" w:eastAsia="Times New Roman" w:hAnsi="Consolas" w:cs="Times New Roman"/>
+          <w:i/>
+          <w:iCs/>
+          <w:color w:val="4A4A4A"/>
+          <w:sz w:val="21"/>
+          <w:szCs w:val="21"/>
+          <w:lang w:eastAsia="en-IN"/>
+        </w:rPr>
+        <w:t xml:space="preserve">, if given number don't have any number smaller than that, means it can be start of </w:t>
+      </w:r>
+      <w:proofErr w:type="spellStart"/>
+      <w:r>
+        <w:rPr>
+          <w:rFonts w:ascii="Consolas" w:eastAsia="Times New Roman" w:hAnsi="Consolas" w:cs="Times New Roman"/>
+          <w:i/>
+          <w:iCs/>
+          <w:color w:val="4A4A4A"/>
+          <w:sz w:val="21"/>
+          <w:szCs w:val="21"/>
+          <w:lang w:eastAsia="en-IN"/>
+        </w:rPr>
+        <w:t>sequence</w:t>
+      </w:r>
+      <w:r>
+        <w:rPr>
+          <w:rFonts w:ascii="Consolas" w:eastAsia="Times New Roman" w:hAnsi="Consolas" w:cs="Times New Roman"/>
+          <w:i/>
+          <w:iCs/>
+          <w:color w:val="4A4A4A"/>
+          <w:sz w:val="21"/>
+          <w:szCs w:val="21"/>
+          <w:lang w:eastAsia="en-IN"/>
+        </w:rPr>
+        <w:t>,s</w:t>
+      </w:r>
+      <w:r>
+        <w:rPr>
+          <w:rFonts w:ascii="Consolas" w:eastAsia="Times New Roman" w:hAnsi="Consolas" w:cs="Times New Roman"/>
+          <w:i/>
+          <w:iCs/>
+          <w:color w:val="4A4A4A"/>
+          <w:sz w:val="21"/>
+          <w:szCs w:val="21"/>
+          <w:lang w:eastAsia="en-IN"/>
+        </w:rPr>
+        <w:t>tart</w:t>
+      </w:r>
+      <w:proofErr w:type="spellEnd"/>
+      <w:r>
+        <w:rPr>
+          <w:rFonts w:ascii="Consolas" w:eastAsia="Times New Roman" w:hAnsi="Consolas" w:cs="Times New Roman"/>
+          <w:i/>
+          <w:iCs/>
+          <w:color w:val="4A4A4A"/>
+          <w:sz w:val="21"/>
+          <w:szCs w:val="21"/>
+          <w:lang w:eastAsia="en-IN"/>
+        </w:rPr>
+        <w:t xml:space="preserve"> iterating from that number </w:t>
+      </w:r>
+      <w:proofErr w:type="spellStart"/>
+      <w:r>
+        <w:rPr>
+          <w:rFonts w:ascii="Consolas" w:eastAsia="Times New Roman" w:hAnsi="Consolas" w:cs="Times New Roman"/>
+          <w:i/>
+          <w:iCs/>
+          <w:color w:val="4A4A4A"/>
+          <w:sz w:val="21"/>
+          <w:szCs w:val="21"/>
+          <w:lang w:eastAsia="en-IN"/>
+        </w:rPr>
+        <w:t>untill</w:t>
+      </w:r>
+      <w:proofErr w:type="spellEnd"/>
+      <w:r>
+        <w:rPr>
+          <w:rFonts w:ascii="Consolas" w:eastAsia="Times New Roman" w:hAnsi="Consolas" w:cs="Times New Roman"/>
+          <w:i/>
+          <w:iCs/>
+          <w:color w:val="4A4A4A"/>
+          <w:sz w:val="21"/>
+          <w:szCs w:val="21"/>
+          <w:lang w:eastAsia="en-IN"/>
+        </w:rPr>
+        <w:t xml:space="preserve"> we have number+1 in it</w:t>
+      </w:r>
+    </w:p>
+    <w:p>
+      <w:pPr>
+        <w:shd w:val="clear" w:color="auto" w:fill="212121"/>
+        <w:spacing w:after="0" w:line="285" w:lineRule="atLeast"/>
+        <w:rPr>
+          <w:rFonts w:ascii="Consolas" w:eastAsia="Times New Roman" w:hAnsi="Consolas" w:cs="Times New Roman"/>
+          <w:color w:val="EEFFFF"/>
+          <w:sz w:val="21"/>
+          <w:szCs w:val="21"/>
+          <w:lang w:eastAsia="en-IN"/>
+        </w:rPr>
+      </w:pPr>
+      <w:proofErr w:type="gramStart"/>
+      <w:r>
+        <w:rPr>
+          <w:rFonts w:ascii="Consolas" w:eastAsia="Times New Roman" w:hAnsi="Consolas" w:cs="Times New Roman"/>
+          <w:color w:val="C792EA"/>
+          <w:sz w:val="21"/>
+          <w:szCs w:val="21"/>
+          <w:lang w:eastAsia="en-IN"/>
+        </w:rPr>
+        <w:t>class</w:t>
+      </w:r>
+      <w:proofErr w:type="gramEnd"/>
+      <w:r>
+        <w:rPr>
+          <w:rFonts w:ascii="Consolas" w:eastAsia="Times New Roman" w:hAnsi="Consolas" w:cs="Times New Roman"/>
+          <w:color w:val="EEFFFF"/>
+          <w:sz w:val="21"/>
+          <w:szCs w:val="21"/>
+          <w:lang w:eastAsia="en-IN"/>
+        </w:rPr>
+        <w:t xml:space="preserve"> </w:t>
+      </w:r>
+      <w:r>
+        <w:rPr>
+          <w:rFonts w:ascii="Consolas" w:eastAsia="Times New Roman" w:hAnsi="Consolas" w:cs="Times New Roman"/>
+          <w:color w:val="FFCB6B"/>
+          <w:sz w:val="21"/>
+          <w:szCs w:val="21"/>
+          <w:lang w:eastAsia="en-IN"/>
+        </w:rPr>
+        <w:t>Solution</w:t>
+      </w:r>
+      <w:r>
+        <w:rPr>
+          <w:rFonts w:ascii="Consolas" w:eastAsia="Times New Roman" w:hAnsi="Consolas" w:cs="Times New Roman"/>
+          <w:color w:val="89DDFF"/>
+          <w:sz w:val="21"/>
+          <w:szCs w:val="21"/>
+          <w:lang w:eastAsia="en-IN"/>
+        </w:rPr>
+        <w:t>:</w:t>
+      </w:r>
+    </w:p>
+    <w:p>
+      <w:pPr>
+        <w:shd w:val="clear" w:color="auto" w:fill="212121"/>
+        <w:spacing w:after="0" w:line="285" w:lineRule="atLeast"/>
+        <w:rPr>
+          <w:rFonts w:ascii="Consolas" w:eastAsia="Times New Roman" w:hAnsi="Consolas" w:cs="Times New Roman"/>
+          <w:color w:val="EEFFFF"/>
+          <w:sz w:val="21"/>
+          <w:szCs w:val="21"/>
+          <w:lang w:eastAsia="en-IN"/>
+        </w:rPr>
+      </w:pPr>
+      <w:r>
+        <w:rPr>
+          <w:rFonts w:ascii="Consolas" w:eastAsia="Times New Roman" w:hAnsi="Consolas" w:cs="Times New Roman"/>
+          <w:color w:val="EEFFFF"/>
+          <w:sz w:val="21"/>
+          <w:szCs w:val="21"/>
+          <w:lang w:eastAsia="en-IN"/>
+        </w:rPr>
+        <w:t xml:space="preserve">    </w:t>
+      </w:r>
+      <w:proofErr w:type="spellStart"/>
+      <w:proofErr w:type="gramStart"/>
+      <w:r>
+        <w:rPr>
+          <w:rFonts w:ascii="Consolas" w:eastAsia="Times New Roman" w:hAnsi="Consolas" w:cs="Times New Roman"/>
+          <w:color w:val="C792EA"/>
+          <w:sz w:val="21"/>
+          <w:szCs w:val="21"/>
+          <w:lang w:eastAsia="en-IN"/>
+        </w:rPr>
+        <w:t>def</w:t>
+      </w:r>
+      <w:proofErr w:type="spellEnd"/>
+      <w:proofErr w:type="gramEnd"/>
+      <w:r>
+        <w:rPr>
+          <w:rFonts w:ascii="Consolas" w:eastAsia="Times New Roman" w:hAnsi="Consolas" w:cs="Times New Roman"/>
+          <w:color w:val="EEFFFF"/>
+          <w:sz w:val="21"/>
+          <w:szCs w:val="21"/>
+          <w:lang w:eastAsia="en-IN"/>
+        </w:rPr>
+        <w:t xml:space="preserve"> </w:t>
+      </w:r>
+      <w:proofErr w:type="spellStart"/>
+      <w:r>
+        <w:rPr>
+          <w:rFonts w:ascii="Consolas" w:eastAsia="Times New Roman" w:hAnsi="Consolas" w:cs="Times New Roman"/>
+          <w:color w:val="82AAFF"/>
+          <w:sz w:val="21"/>
+          <w:szCs w:val="21"/>
+          <w:lang w:eastAsia="en-IN"/>
+        </w:rPr>
+        <w:t>longestConsecutive</w:t>
+      </w:r>
+      <w:proofErr w:type="spellEnd"/>
+      <w:r>
+        <w:rPr>
+          <w:rFonts w:ascii="Consolas" w:eastAsia="Times New Roman" w:hAnsi="Consolas" w:cs="Times New Roman"/>
+          <w:color w:val="89DDFF"/>
+          <w:sz w:val="21"/>
+          <w:szCs w:val="21"/>
+          <w:lang w:eastAsia="en-IN"/>
+        </w:rPr>
+        <w:t>(</w:t>
+      </w:r>
+      <w:r>
+        <w:rPr>
+          <w:rFonts w:ascii="Consolas" w:eastAsia="Times New Roman" w:hAnsi="Consolas" w:cs="Times New Roman"/>
+          <w:i/>
+          <w:iCs/>
+          <w:color w:val="F07178"/>
+          <w:sz w:val="21"/>
+          <w:szCs w:val="21"/>
+          <w:lang w:eastAsia="en-IN"/>
+        </w:rPr>
+        <w:t>self</w:t>
+      </w:r>
+      <w:r>
+        <w:rPr>
+          <w:rFonts w:ascii="Consolas" w:eastAsia="Times New Roman" w:hAnsi="Consolas" w:cs="Times New Roman"/>
+          <w:color w:val="89DDFF"/>
+          <w:sz w:val="21"/>
+          <w:szCs w:val="21"/>
+          <w:lang w:eastAsia="en-IN"/>
+        </w:rPr>
+        <w:t>,</w:t>
+      </w:r>
+      <w:r>
+        <w:rPr>
+          <w:rFonts w:ascii="Consolas" w:eastAsia="Times New Roman" w:hAnsi="Consolas" w:cs="Times New Roman"/>
+          <w:color w:val="EEFFFF"/>
+          <w:sz w:val="21"/>
+          <w:szCs w:val="21"/>
+          <w:lang w:eastAsia="en-IN"/>
+        </w:rPr>
+        <w:t xml:space="preserve"> </w:t>
+      </w:r>
+      <w:proofErr w:type="spellStart"/>
+      <w:r>
+        <w:rPr>
+          <w:rFonts w:ascii="Consolas" w:eastAsia="Times New Roman" w:hAnsi="Consolas" w:cs="Times New Roman"/>
+          <w:i/>
+          <w:iCs/>
+          <w:color w:val="EEFFFF"/>
+          <w:sz w:val="21"/>
+          <w:szCs w:val="21"/>
+          <w:lang w:eastAsia="en-IN"/>
+        </w:rPr>
+        <w:t>nums</w:t>
+      </w:r>
+      <w:proofErr w:type="spellEnd"/>
+      <w:r>
+        <w:rPr>
+          <w:rFonts w:ascii="Consolas" w:eastAsia="Times New Roman" w:hAnsi="Consolas" w:cs="Times New Roman"/>
+          <w:color w:val="89DDFF"/>
+          <w:sz w:val="21"/>
+          <w:szCs w:val="21"/>
+          <w:lang w:eastAsia="en-IN"/>
+        </w:rPr>
+        <w:t>:</w:t>
+      </w:r>
+      <w:r>
+        <w:rPr>
+          <w:rFonts w:ascii="Consolas" w:eastAsia="Times New Roman" w:hAnsi="Consolas" w:cs="Times New Roman"/>
+          <w:color w:val="EEFFFF"/>
+          <w:sz w:val="21"/>
+          <w:szCs w:val="21"/>
+          <w:lang w:eastAsia="en-IN"/>
+        </w:rPr>
+        <w:t xml:space="preserve"> List</w:t>
+      </w:r>
+      <w:r>
+        <w:rPr>
+          <w:rFonts w:ascii="Consolas" w:eastAsia="Times New Roman" w:hAnsi="Consolas" w:cs="Times New Roman"/>
+          <w:color w:val="89DDFF"/>
+          <w:sz w:val="21"/>
+          <w:szCs w:val="21"/>
+          <w:lang w:eastAsia="en-IN"/>
+        </w:rPr>
+        <w:t>[</w:t>
+      </w:r>
+      <w:proofErr w:type="spellStart"/>
+      <w:r>
+        <w:rPr>
+          <w:rFonts w:ascii="Consolas" w:eastAsia="Times New Roman" w:hAnsi="Consolas" w:cs="Times New Roman"/>
+          <w:color w:val="FFCB6B"/>
+          <w:sz w:val="21"/>
+          <w:szCs w:val="21"/>
+          <w:lang w:eastAsia="en-IN"/>
+        </w:rPr>
+        <w:t>int</w:t>
+      </w:r>
+      <w:proofErr w:type="spellEnd"/>
+      <w:r>
+        <w:rPr>
+          <w:rFonts w:ascii="Consolas" w:eastAsia="Times New Roman" w:hAnsi="Consolas" w:cs="Times New Roman"/>
+          <w:color w:val="89DDFF"/>
+          <w:sz w:val="21"/>
+          <w:szCs w:val="21"/>
+          <w:lang w:eastAsia="en-IN"/>
+        </w:rPr>
+        <w:t>])</w:t>
+      </w:r>
+      <w:r>
+        <w:rPr>
+          <w:rFonts w:ascii="Consolas" w:eastAsia="Times New Roman" w:hAnsi="Consolas" w:cs="Times New Roman"/>
+          <w:color w:val="EEFFFF"/>
+          <w:sz w:val="21"/>
+          <w:szCs w:val="21"/>
+          <w:lang w:eastAsia="en-IN"/>
+        </w:rPr>
+        <w:t xml:space="preserve"> </w:t>
+      </w:r>
+      <w:r>
+        <w:rPr>
+          <w:rFonts w:ascii="Consolas" w:eastAsia="Times New Roman" w:hAnsi="Consolas" w:cs="Times New Roman"/>
+          <w:color w:val="89DDFF"/>
+          <w:sz w:val="21"/>
+          <w:szCs w:val="21"/>
+          <w:lang w:eastAsia="en-IN"/>
+        </w:rPr>
+        <w:t>-&gt;</w:t>
+      </w:r>
+      <w:r>
+        <w:rPr>
+          <w:rFonts w:ascii="Consolas" w:eastAsia="Times New Roman" w:hAnsi="Consolas" w:cs="Times New Roman"/>
+          <w:color w:val="EEFFFF"/>
+          <w:sz w:val="21"/>
+          <w:szCs w:val="21"/>
+          <w:lang w:eastAsia="en-IN"/>
+        </w:rPr>
+        <w:t xml:space="preserve"> </w:t>
+      </w:r>
+      <w:proofErr w:type="spellStart"/>
+      <w:r>
+        <w:rPr>
+          <w:rFonts w:ascii="Consolas" w:eastAsia="Times New Roman" w:hAnsi="Consolas" w:cs="Times New Roman"/>
+          <w:color w:val="FFCB6B"/>
+          <w:sz w:val="21"/>
+          <w:szCs w:val="21"/>
+          <w:lang w:eastAsia="en-IN"/>
+        </w:rPr>
+        <w:t>int</w:t>
+      </w:r>
+      <w:proofErr w:type="spellEnd"/>
+      <w:r>
+        <w:rPr>
+          <w:rFonts w:ascii="Consolas" w:eastAsia="Times New Roman" w:hAnsi="Consolas" w:cs="Times New Roman"/>
+          <w:color w:val="89DDFF"/>
+          <w:sz w:val="21"/>
+          <w:szCs w:val="21"/>
+          <w:lang w:eastAsia="en-IN"/>
+        </w:rPr>
+        <w:t>:</w:t>
+      </w:r>
+    </w:p>
+    <w:p>
+      <w:pPr>
+        <w:shd w:val="clear" w:color="auto" w:fill="212121"/>
+        <w:spacing w:after="0" w:line="285" w:lineRule="atLeast"/>
+        <w:rPr>
+          <w:rFonts w:ascii="Consolas" w:eastAsia="Times New Roman" w:hAnsi="Consolas" w:cs="Times New Roman"/>
+          <w:color w:val="EEFFFF"/>
+          <w:sz w:val="21"/>
+          <w:szCs w:val="21"/>
+          <w:lang w:eastAsia="en-IN"/>
+        </w:rPr>
+      </w:pPr>
+      <w:r>
+        <w:rPr>
+          <w:rFonts w:ascii="Consolas" w:eastAsia="Times New Roman" w:hAnsi="Consolas" w:cs="Times New Roman"/>
+          <w:color w:val="EEFFFF"/>
+          <w:sz w:val="21"/>
+          <w:szCs w:val="21"/>
+          <w:lang w:eastAsia="en-IN"/>
+        </w:rPr>
+        <w:t xml:space="preserve">        </w:t>
+      </w:r>
+      <w:proofErr w:type="spellStart"/>
+      <w:r>
+        <w:rPr>
+          <w:rFonts w:ascii="Consolas" w:eastAsia="Times New Roman" w:hAnsi="Consolas" w:cs="Times New Roman"/>
+          <w:color w:val="EEFFFF"/>
+          <w:sz w:val="21"/>
+          <w:szCs w:val="21"/>
+          <w:lang w:eastAsia="en-IN"/>
+        </w:rPr>
+        <w:t>num_set</w:t>
+      </w:r>
+      <w:proofErr w:type="spellEnd"/>
+      <w:r>
+        <w:rPr>
+          <w:rFonts w:ascii="Consolas" w:eastAsia="Times New Roman" w:hAnsi="Consolas" w:cs="Times New Roman"/>
+          <w:color w:val="EEFFFF"/>
+          <w:sz w:val="21"/>
+          <w:szCs w:val="21"/>
+          <w:lang w:eastAsia="en-IN"/>
+        </w:rPr>
+        <w:t xml:space="preserve"> </w:t>
+      </w:r>
+      <w:r>
+        <w:rPr>
+          <w:rFonts w:ascii="Consolas" w:eastAsia="Times New Roman" w:hAnsi="Consolas" w:cs="Times New Roman"/>
+          <w:color w:val="89DDFF"/>
+          <w:sz w:val="21"/>
+          <w:szCs w:val="21"/>
+          <w:lang w:eastAsia="en-IN"/>
+        </w:rPr>
+        <w:t>=</w:t>
+      </w:r>
+      <w:r>
+        <w:rPr>
+          <w:rFonts w:ascii="Consolas" w:eastAsia="Times New Roman" w:hAnsi="Consolas" w:cs="Times New Roman"/>
+          <w:color w:val="EEFFFF"/>
+          <w:sz w:val="21"/>
+          <w:szCs w:val="21"/>
+          <w:lang w:eastAsia="en-IN"/>
+        </w:rPr>
+        <w:t xml:space="preserve"> </w:t>
+      </w:r>
+      <w:proofErr w:type="gramStart"/>
+      <w:r>
+        <w:rPr>
+          <w:rFonts w:ascii="Consolas" w:eastAsia="Times New Roman" w:hAnsi="Consolas" w:cs="Times New Roman"/>
+          <w:color w:val="FFCB6B"/>
+          <w:sz w:val="21"/>
+          <w:szCs w:val="21"/>
+          <w:lang w:eastAsia="en-IN"/>
+        </w:rPr>
+        <w:t>set</w:t>
+      </w:r>
+      <w:r>
+        <w:rPr>
+          <w:rFonts w:ascii="Consolas" w:eastAsia="Times New Roman" w:hAnsi="Consolas" w:cs="Times New Roman"/>
+          <w:color w:val="89DDFF"/>
+          <w:sz w:val="21"/>
+          <w:szCs w:val="21"/>
+          <w:lang w:eastAsia="en-IN"/>
+        </w:rPr>
+        <w:t>(</w:t>
+      </w:r>
+      <w:proofErr w:type="spellStart"/>
+      <w:proofErr w:type="gramEnd"/>
+      <w:r>
+        <w:rPr>
+          <w:rFonts w:ascii="Consolas" w:eastAsia="Times New Roman" w:hAnsi="Consolas" w:cs="Times New Roman"/>
+          <w:i/>
+          <w:iCs/>
+          <w:color w:val="EEFFFF"/>
+          <w:sz w:val="21"/>
+          <w:szCs w:val="21"/>
+          <w:lang w:eastAsia="en-IN"/>
+        </w:rPr>
+        <w:t>nums</w:t>
+      </w:r>
+      <w:proofErr w:type="spellEnd"/>
+      <w:r>
+        <w:rPr>
+          <w:rFonts w:ascii="Consolas" w:eastAsia="Times New Roman" w:hAnsi="Consolas" w:cs="Times New Roman"/>
+          <w:color w:val="89DDFF"/>
+          <w:sz w:val="21"/>
+          <w:szCs w:val="21"/>
+          <w:lang w:eastAsia="en-IN"/>
+        </w:rPr>
+        <w:t>)</w:t>
+      </w:r>
+    </w:p>
+    <w:p>
+      <w:pPr>
+        <w:shd w:val="clear" w:color="auto" w:fill="212121"/>
+        <w:spacing w:after="0" w:line="285" w:lineRule="atLeast"/>
+        <w:rPr>
+          <w:rFonts w:ascii="Consolas" w:eastAsia="Times New Roman" w:hAnsi="Consolas" w:cs="Times New Roman"/>
+          <w:color w:val="EEFFFF"/>
+          <w:sz w:val="21"/>
+          <w:szCs w:val="21"/>
+          <w:lang w:eastAsia="en-IN"/>
+        </w:rPr>
+      </w:pPr>
+      <w:r>
+        <w:rPr>
+          <w:rFonts w:ascii="Consolas" w:eastAsia="Times New Roman" w:hAnsi="Consolas" w:cs="Times New Roman"/>
+          <w:color w:val="EEFFFF"/>
+          <w:sz w:val="21"/>
+          <w:szCs w:val="21"/>
+          <w:lang w:eastAsia="en-IN"/>
+        </w:rPr>
+        <w:t xml:space="preserve">        </w:t>
+      </w:r>
+    </w:p>
+    <w:p>
+      <w:pPr>
+        <w:shd w:val="clear" w:color="auto" w:fill="212121"/>
+        <w:spacing w:after="0" w:line="285" w:lineRule="atLeast"/>
+        <w:rPr>
+          <w:rFonts w:ascii="Consolas" w:eastAsia="Times New Roman" w:hAnsi="Consolas" w:cs="Times New Roman"/>
+          <w:color w:val="EEFFFF"/>
+          <w:sz w:val="21"/>
+          <w:szCs w:val="21"/>
+          <w:lang w:eastAsia="en-IN"/>
+        </w:rPr>
+      </w:pPr>
+      <w:r>
+        <w:rPr>
+          <w:rFonts w:ascii="Consolas" w:eastAsia="Times New Roman" w:hAnsi="Consolas" w:cs="Times New Roman"/>
+          <w:color w:val="EEFFFF"/>
+          <w:sz w:val="21"/>
+          <w:szCs w:val="21"/>
+          <w:lang w:eastAsia="en-IN"/>
+        </w:rPr>
+        <w:t xml:space="preserve">        </w:t>
+      </w:r>
+      <w:proofErr w:type="spellStart"/>
+      <w:r>
+        <w:rPr>
+          <w:rFonts w:ascii="Consolas" w:eastAsia="Times New Roman" w:hAnsi="Consolas" w:cs="Times New Roman"/>
+          <w:color w:val="EEFFFF"/>
+          <w:sz w:val="21"/>
+          <w:szCs w:val="21"/>
+          <w:lang w:eastAsia="en-IN"/>
+        </w:rPr>
+        <w:t>max_len</w:t>
+      </w:r>
+      <w:proofErr w:type="spellEnd"/>
+      <w:r>
+        <w:rPr>
+          <w:rFonts w:ascii="Consolas" w:eastAsia="Times New Roman" w:hAnsi="Consolas" w:cs="Times New Roman"/>
+          <w:color w:val="89DDFF"/>
+          <w:sz w:val="21"/>
+          <w:szCs w:val="21"/>
+          <w:lang w:eastAsia="en-IN"/>
+        </w:rPr>
+        <w:t>=</w:t>
+      </w:r>
+      <w:r>
+        <w:rPr>
+          <w:rFonts w:ascii="Consolas" w:eastAsia="Times New Roman" w:hAnsi="Consolas" w:cs="Times New Roman"/>
+          <w:color w:val="F78C6C"/>
+          <w:sz w:val="21"/>
+          <w:szCs w:val="21"/>
+          <w:lang w:eastAsia="en-IN"/>
+        </w:rPr>
+        <w:t>0</w:t>
+      </w:r>
+    </w:p>
+    <w:p>
+      <w:pPr>
+        <w:shd w:val="clear" w:color="auto" w:fill="212121"/>
+        <w:spacing w:after="0" w:line="285" w:lineRule="atLeast"/>
+        <w:rPr>
+          <w:rFonts w:ascii="Consolas" w:eastAsia="Times New Roman" w:hAnsi="Consolas" w:cs="Times New Roman"/>
+          <w:color w:val="EEFFFF"/>
+          <w:sz w:val="21"/>
+          <w:szCs w:val="21"/>
+          <w:lang w:eastAsia="en-IN"/>
+        </w:rPr>
+      </w:pPr>
+      <w:r>
+        <w:rPr>
+          <w:rFonts w:ascii="Consolas" w:eastAsia="Times New Roman" w:hAnsi="Consolas" w:cs="Times New Roman"/>
+          <w:color w:val="EEFFFF"/>
+          <w:sz w:val="21"/>
+          <w:szCs w:val="21"/>
+          <w:lang w:eastAsia="en-IN"/>
+        </w:rPr>
+        <w:t xml:space="preserve">        </w:t>
+      </w:r>
+      <w:proofErr w:type="gramStart"/>
+      <w:r>
+        <w:rPr>
+          <w:rFonts w:ascii="Consolas" w:eastAsia="Times New Roman" w:hAnsi="Consolas" w:cs="Times New Roman"/>
+          <w:i/>
+          <w:iCs/>
+          <w:color w:val="89DDFF"/>
+          <w:sz w:val="21"/>
+          <w:szCs w:val="21"/>
+          <w:lang w:eastAsia="en-IN"/>
+        </w:rPr>
+        <w:t>for</w:t>
+      </w:r>
+      <w:proofErr w:type="gramEnd"/>
+      <w:r>
+        <w:rPr>
+          <w:rFonts w:ascii="Consolas" w:eastAsia="Times New Roman" w:hAnsi="Consolas" w:cs="Times New Roman"/>
+          <w:color w:val="EEFFFF"/>
+          <w:sz w:val="21"/>
+          <w:szCs w:val="21"/>
+          <w:lang w:eastAsia="en-IN"/>
+        </w:rPr>
+        <w:t xml:space="preserve"> </w:t>
+      </w:r>
+      <w:proofErr w:type="spellStart"/>
+      <w:r>
+        <w:rPr>
+          <w:rFonts w:ascii="Consolas" w:eastAsia="Times New Roman" w:hAnsi="Consolas" w:cs="Times New Roman"/>
+          <w:color w:val="EEFFFF"/>
+          <w:sz w:val="21"/>
+          <w:szCs w:val="21"/>
+          <w:lang w:eastAsia="en-IN"/>
+        </w:rPr>
+        <w:t>num</w:t>
+      </w:r>
+      <w:proofErr w:type="spellEnd"/>
+      <w:r>
+        <w:rPr>
+          <w:rFonts w:ascii="Consolas" w:eastAsia="Times New Roman" w:hAnsi="Consolas" w:cs="Times New Roman"/>
+          <w:color w:val="EEFFFF"/>
+          <w:sz w:val="21"/>
+          <w:szCs w:val="21"/>
+          <w:lang w:eastAsia="en-IN"/>
+        </w:rPr>
+        <w:t xml:space="preserve"> </w:t>
+      </w:r>
+      <w:r>
+        <w:rPr>
+          <w:rFonts w:ascii="Consolas" w:eastAsia="Times New Roman" w:hAnsi="Consolas" w:cs="Times New Roman"/>
+          <w:i/>
+          <w:iCs/>
+          <w:color w:val="89DDFF"/>
+          <w:sz w:val="21"/>
+          <w:szCs w:val="21"/>
+          <w:lang w:eastAsia="en-IN"/>
+        </w:rPr>
+        <w:t>in</w:t>
+      </w:r>
+      <w:r>
+        <w:rPr>
+          <w:rFonts w:ascii="Consolas" w:eastAsia="Times New Roman" w:hAnsi="Consolas" w:cs="Times New Roman"/>
+          <w:color w:val="EEFFFF"/>
+          <w:sz w:val="21"/>
+          <w:szCs w:val="21"/>
+          <w:lang w:eastAsia="en-IN"/>
+        </w:rPr>
+        <w:t xml:space="preserve"> </w:t>
+      </w:r>
+      <w:proofErr w:type="spellStart"/>
+      <w:r>
+        <w:rPr>
+          <w:rFonts w:ascii="Consolas" w:eastAsia="Times New Roman" w:hAnsi="Consolas" w:cs="Times New Roman"/>
+          <w:color w:val="EEFFFF"/>
+          <w:sz w:val="21"/>
+          <w:szCs w:val="21"/>
+          <w:lang w:eastAsia="en-IN"/>
+        </w:rPr>
+        <w:t>num_set</w:t>
+      </w:r>
+      <w:proofErr w:type="spellEnd"/>
+      <w:r>
+        <w:rPr>
+          <w:rFonts w:ascii="Consolas" w:eastAsia="Times New Roman" w:hAnsi="Consolas" w:cs="Times New Roman"/>
+          <w:color w:val="89DDFF"/>
+          <w:sz w:val="21"/>
+          <w:szCs w:val="21"/>
+          <w:lang w:eastAsia="en-IN"/>
+        </w:rPr>
+        <w:t>:</w:t>
+      </w:r>
+    </w:p>
+    <w:p>
+      <w:pPr>
+        <w:shd w:val="clear" w:color="auto" w:fill="212121"/>
+        <w:spacing w:after="0" w:line="285" w:lineRule="atLeast"/>
+        <w:rPr>
+          <w:rFonts w:ascii="Consolas" w:eastAsia="Times New Roman" w:hAnsi="Consolas" w:cs="Times New Roman"/>
+          <w:color w:val="EEFFFF"/>
+          <w:sz w:val="21"/>
+          <w:szCs w:val="21"/>
+          <w:lang w:eastAsia="en-IN"/>
+        </w:rPr>
+      </w:pPr>
+      <w:r>
+        <w:rPr>
+          <w:rFonts w:ascii="Consolas" w:eastAsia="Times New Roman" w:hAnsi="Consolas" w:cs="Times New Roman"/>
+          <w:color w:val="EEFFFF"/>
+          <w:sz w:val="21"/>
+          <w:szCs w:val="21"/>
+          <w:lang w:eastAsia="en-IN"/>
+        </w:rPr>
+        <w:t xml:space="preserve">            </w:t>
+      </w:r>
+      <w:proofErr w:type="gramStart"/>
+      <w:r>
+        <w:rPr>
+          <w:rFonts w:ascii="Consolas" w:eastAsia="Times New Roman" w:hAnsi="Consolas" w:cs="Times New Roman"/>
+          <w:i/>
+          <w:iCs/>
+          <w:color w:val="89DDFF"/>
+          <w:sz w:val="21"/>
+          <w:szCs w:val="21"/>
+          <w:lang w:eastAsia="en-IN"/>
+        </w:rPr>
+        <w:t>if</w:t>
+      </w:r>
+      <w:proofErr w:type="gramEnd"/>
+      <w:r>
+        <w:rPr>
+          <w:rFonts w:ascii="Consolas" w:eastAsia="Times New Roman" w:hAnsi="Consolas" w:cs="Times New Roman"/>
+          <w:color w:val="EEFFFF"/>
+          <w:sz w:val="21"/>
+          <w:szCs w:val="21"/>
+          <w:lang w:eastAsia="en-IN"/>
+        </w:rPr>
+        <w:t xml:space="preserve"> </w:t>
+      </w:r>
+      <w:r>
+        <w:rPr>
+          <w:rFonts w:ascii="Consolas" w:eastAsia="Times New Roman" w:hAnsi="Consolas" w:cs="Times New Roman"/>
+          <w:color w:val="89DDFF"/>
+          <w:sz w:val="21"/>
+          <w:szCs w:val="21"/>
+          <w:lang w:eastAsia="en-IN"/>
+        </w:rPr>
+        <w:t>(</w:t>
+      </w:r>
+      <w:r>
+        <w:rPr>
+          <w:rFonts w:ascii="Consolas" w:eastAsia="Times New Roman" w:hAnsi="Consolas" w:cs="Times New Roman"/>
+          <w:color w:val="EEFFFF"/>
+          <w:sz w:val="21"/>
+          <w:szCs w:val="21"/>
+          <w:lang w:eastAsia="en-IN"/>
+        </w:rPr>
+        <w:t>num</w:t>
+      </w:r>
+      <w:r>
+        <w:rPr>
+          <w:rFonts w:ascii="Consolas" w:eastAsia="Times New Roman" w:hAnsi="Consolas" w:cs="Times New Roman"/>
+          <w:color w:val="89DDFF"/>
+          <w:sz w:val="21"/>
+          <w:szCs w:val="21"/>
+          <w:lang w:eastAsia="en-IN"/>
+        </w:rPr>
+        <w:t>-</w:t>
+      </w:r>
+      <w:r>
+        <w:rPr>
+          <w:rFonts w:ascii="Consolas" w:eastAsia="Times New Roman" w:hAnsi="Consolas" w:cs="Times New Roman"/>
+          <w:color w:val="F78C6C"/>
+          <w:sz w:val="21"/>
+          <w:szCs w:val="21"/>
+          <w:lang w:eastAsia="en-IN"/>
+        </w:rPr>
+        <w:t>1</w:t>
+      </w:r>
+      <w:r>
+        <w:rPr>
+          <w:rFonts w:ascii="Consolas" w:eastAsia="Times New Roman" w:hAnsi="Consolas" w:cs="Times New Roman"/>
+          <w:color w:val="89DDFF"/>
+          <w:sz w:val="21"/>
+          <w:szCs w:val="21"/>
+          <w:lang w:eastAsia="en-IN"/>
+        </w:rPr>
+        <w:t>)</w:t>
+      </w:r>
+      <w:r>
+        <w:rPr>
+          <w:rFonts w:ascii="Consolas" w:eastAsia="Times New Roman" w:hAnsi="Consolas" w:cs="Times New Roman"/>
+          <w:color w:val="EEFFFF"/>
+          <w:sz w:val="21"/>
+          <w:szCs w:val="21"/>
+          <w:lang w:eastAsia="en-IN"/>
+        </w:rPr>
+        <w:t xml:space="preserve"> </w:t>
+      </w:r>
+      <w:r>
+        <w:rPr>
+          <w:rFonts w:ascii="Consolas" w:eastAsia="Times New Roman" w:hAnsi="Consolas" w:cs="Times New Roman"/>
+          <w:color w:val="89DDFF"/>
+          <w:sz w:val="21"/>
+          <w:szCs w:val="21"/>
+          <w:lang w:eastAsia="en-IN"/>
+        </w:rPr>
+        <w:t>not</w:t>
+      </w:r>
+      <w:r>
+        <w:rPr>
+          <w:rFonts w:ascii="Consolas" w:eastAsia="Times New Roman" w:hAnsi="Consolas" w:cs="Times New Roman"/>
+          <w:color w:val="EEFFFF"/>
+          <w:sz w:val="21"/>
+          <w:szCs w:val="21"/>
+          <w:lang w:eastAsia="en-IN"/>
+        </w:rPr>
+        <w:t xml:space="preserve"> </w:t>
+      </w:r>
+      <w:r>
+        <w:rPr>
+          <w:rFonts w:ascii="Consolas" w:eastAsia="Times New Roman" w:hAnsi="Consolas" w:cs="Times New Roman"/>
+          <w:color w:val="89DDFF"/>
+          <w:sz w:val="21"/>
+          <w:szCs w:val="21"/>
+          <w:lang w:eastAsia="en-IN"/>
+        </w:rPr>
+        <w:t>in</w:t>
+      </w:r>
+      <w:r>
+        <w:rPr>
+          <w:rFonts w:ascii="Consolas" w:eastAsia="Times New Roman" w:hAnsi="Consolas" w:cs="Times New Roman"/>
+          <w:color w:val="EEFFFF"/>
+          <w:sz w:val="21"/>
+          <w:szCs w:val="21"/>
+          <w:lang w:eastAsia="en-IN"/>
+        </w:rPr>
+        <w:t xml:space="preserve"> </w:t>
+      </w:r>
+      <w:proofErr w:type="spellStart"/>
+      <w:r>
+        <w:rPr>
+          <w:rFonts w:ascii="Consolas" w:eastAsia="Times New Roman" w:hAnsi="Consolas" w:cs="Times New Roman"/>
+          <w:color w:val="EEFFFF"/>
+          <w:sz w:val="21"/>
+          <w:szCs w:val="21"/>
+          <w:lang w:eastAsia="en-IN"/>
+        </w:rPr>
+        <w:t>num_set</w:t>
+      </w:r>
+      <w:proofErr w:type="spellEnd"/>
+      <w:r>
+        <w:rPr>
+          <w:rFonts w:ascii="Consolas" w:eastAsia="Times New Roman" w:hAnsi="Consolas" w:cs="Times New Roman"/>
+          <w:color w:val="89DDFF"/>
+          <w:sz w:val="21"/>
+          <w:szCs w:val="21"/>
+          <w:lang w:eastAsia="en-IN"/>
+        </w:rPr>
+        <w:t>:</w:t>
+      </w:r>
+    </w:p>
+    <w:p>
+      <w:pPr>
+        <w:shd w:val="clear" w:color="auto" w:fill="212121"/>
+        <w:spacing w:after="0" w:line="285" w:lineRule="atLeast"/>
+        <w:rPr>
+          <w:rFonts w:ascii="Consolas" w:eastAsia="Times New Roman" w:hAnsi="Consolas" w:cs="Times New Roman"/>
+          <w:color w:val="EEFFFF"/>
+          <w:sz w:val="21"/>
+          <w:szCs w:val="21"/>
+          <w:lang w:eastAsia="en-IN"/>
+        </w:rPr>
+      </w:pPr>
+      <w:r>
+        <w:rPr>
+          <w:rFonts w:ascii="Consolas" w:eastAsia="Times New Roman" w:hAnsi="Consolas" w:cs="Times New Roman"/>
+          <w:color w:val="EEFFFF"/>
+          <w:sz w:val="21"/>
+          <w:szCs w:val="21"/>
+          <w:lang w:eastAsia="en-IN"/>
+        </w:rPr>
+        <w:t xml:space="preserve">                </w:t>
+      </w:r>
+      <w:proofErr w:type="gramStart"/>
+      <w:r>
+        <w:rPr>
+          <w:rFonts w:ascii="Consolas" w:eastAsia="Times New Roman" w:hAnsi="Consolas" w:cs="Times New Roman"/>
+          <w:color w:val="EEFFFF"/>
+          <w:sz w:val="21"/>
+          <w:szCs w:val="21"/>
+          <w:lang w:eastAsia="en-IN"/>
+        </w:rPr>
+        <w:t>temp</w:t>
+      </w:r>
+      <w:r>
+        <w:rPr>
+          <w:rFonts w:ascii="Consolas" w:eastAsia="Times New Roman" w:hAnsi="Consolas" w:cs="Times New Roman"/>
+          <w:color w:val="89DDFF"/>
+          <w:sz w:val="21"/>
+          <w:szCs w:val="21"/>
+          <w:lang w:eastAsia="en-IN"/>
+        </w:rPr>
+        <w:t>=</w:t>
+      </w:r>
+      <w:proofErr w:type="spellStart"/>
+      <w:proofErr w:type="gramEnd"/>
+      <w:r>
+        <w:rPr>
+          <w:rFonts w:ascii="Consolas" w:eastAsia="Times New Roman" w:hAnsi="Consolas" w:cs="Times New Roman"/>
+          <w:color w:val="EEFFFF"/>
+          <w:sz w:val="21"/>
+          <w:szCs w:val="21"/>
+          <w:lang w:eastAsia="en-IN"/>
+        </w:rPr>
+        <w:t>num</w:t>
+      </w:r>
+      <w:proofErr w:type="spellEnd"/>
+    </w:p>
+    <w:p>
+      <w:pPr>
+        <w:shd w:val="clear" w:color="auto" w:fill="212121"/>
+        <w:spacing w:after="0" w:line="285" w:lineRule="atLeast"/>
+        <w:rPr>
+          <w:rFonts w:ascii="Consolas" w:eastAsia="Times New Roman" w:hAnsi="Consolas" w:cs="Times New Roman"/>
+          <w:color w:val="EEFFFF"/>
+          <w:sz w:val="21"/>
+          <w:szCs w:val="21"/>
+          <w:lang w:eastAsia="en-IN"/>
+        </w:rPr>
+      </w:pPr>
+      <w:r>
+        <w:rPr>
+          <w:rFonts w:ascii="Consolas" w:eastAsia="Times New Roman" w:hAnsi="Consolas" w:cs="Times New Roman"/>
+          <w:color w:val="EEFFFF"/>
+          <w:sz w:val="21"/>
+          <w:szCs w:val="21"/>
+          <w:lang w:eastAsia="en-IN"/>
+        </w:rPr>
+        <w:t xml:space="preserve">                </w:t>
+      </w:r>
+      <w:proofErr w:type="spellStart"/>
+      <w:r>
+        <w:rPr>
+          <w:rFonts w:ascii="Consolas" w:eastAsia="Times New Roman" w:hAnsi="Consolas" w:cs="Times New Roman"/>
+          <w:color w:val="EEFFFF"/>
+          <w:sz w:val="21"/>
+          <w:szCs w:val="21"/>
+          <w:lang w:eastAsia="en-IN"/>
+        </w:rPr>
+        <w:t>temp_len</w:t>
+      </w:r>
+      <w:proofErr w:type="spellEnd"/>
+      <w:r>
+        <w:rPr>
+          <w:rFonts w:ascii="Consolas" w:eastAsia="Times New Roman" w:hAnsi="Consolas" w:cs="Times New Roman"/>
+          <w:color w:val="89DDFF"/>
+          <w:sz w:val="21"/>
+          <w:szCs w:val="21"/>
+          <w:lang w:eastAsia="en-IN"/>
+        </w:rPr>
+        <w:t>=</w:t>
+      </w:r>
+      <w:r>
+        <w:rPr>
+          <w:rFonts w:ascii="Consolas" w:eastAsia="Times New Roman" w:hAnsi="Consolas" w:cs="Times New Roman"/>
+          <w:color w:val="F78C6C"/>
+          <w:sz w:val="21"/>
+          <w:szCs w:val="21"/>
+          <w:lang w:eastAsia="en-IN"/>
+        </w:rPr>
+        <w:t>0</w:t>
+      </w:r>
+    </w:p>
+    <w:p>
+      <w:pPr>
+        <w:shd w:val="clear" w:color="auto" w:fill="212121"/>
+        <w:spacing w:after="0" w:line="285" w:lineRule="atLeast"/>
+        <w:rPr>
+          <w:rFonts w:ascii="Consolas" w:eastAsia="Times New Roman" w:hAnsi="Consolas" w:cs="Times New Roman"/>
+          <w:color w:val="EEFFFF"/>
+          <w:sz w:val="21"/>
+          <w:szCs w:val="21"/>
+          <w:lang w:eastAsia="en-IN"/>
+        </w:rPr>
+      </w:pPr>
+      <w:r>
+        <w:rPr>
+          <w:rFonts w:ascii="Consolas" w:eastAsia="Times New Roman" w:hAnsi="Consolas" w:cs="Times New Roman"/>
+          <w:color w:val="EEFFFF"/>
+          <w:sz w:val="21"/>
+          <w:szCs w:val="21"/>
+          <w:lang w:eastAsia="en-IN"/>
+        </w:rPr>
+        <w:t xml:space="preserve">                </w:t>
+      </w:r>
+      <w:proofErr w:type="gramStart"/>
+      <w:r>
+        <w:rPr>
+          <w:rFonts w:ascii="Consolas" w:eastAsia="Times New Roman" w:hAnsi="Consolas" w:cs="Times New Roman"/>
+          <w:i/>
+          <w:iCs/>
+          <w:color w:val="89DDFF"/>
+          <w:sz w:val="21"/>
+          <w:szCs w:val="21"/>
+          <w:lang w:eastAsia="en-IN"/>
+        </w:rPr>
+        <w:t>while</w:t>
+      </w:r>
+      <w:proofErr w:type="gramEnd"/>
+      <w:r>
+        <w:rPr>
+          <w:rFonts w:ascii="Consolas" w:eastAsia="Times New Roman" w:hAnsi="Consolas" w:cs="Times New Roman"/>
+          <w:color w:val="EEFFFF"/>
+          <w:sz w:val="21"/>
+          <w:szCs w:val="21"/>
+          <w:lang w:eastAsia="en-IN"/>
+        </w:rPr>
+        <w:t xml:space="preserve"> temp</w:t>
+      </w:r>
+      <w:r>
+        <w:rPr>
+          <w:rFonts w:ascii="Consolas" w:eastAsia="Times New Roman" w:hAnsi="Consolas" w:cs="Times New Roman"/>
+          <w:color w:val="89DDFF"/>
+          <w:sz w:val="21"/>
+          <w:szCs w:val="21"/>
+          <w:lang w:eastAsia="en-IN"/>
+        </w:rPr>
+        <w:t>+</w:t>
+      </w:r>
+      <w:r>
+        <w:rPr>
+          <w:rFonts w:ascii="Consolas" w:eastAsia="Times New Roman" w:hAnsi="Consolas" w:cs="Times New Roman"/>
+          <w:color w:val="F78C6C"/>
+          <w:sz w:val="21"/>
+          <w:szCs w:val="21"/>
+          <w:lang w:eastAsia="en-IN"/>
+        </w:rPr>
+        <w:t>1</w:t>
+      </w:r>
+      <w:r>
+        <w:rPr>
+          <w:rFonts w:ascii="Consolas" w:eastAsia="Times New Roman" w:hAnsi="Consolas" w:cs="Times New Roman"/>
+          <w:color w:val="EEFFFF"/>
+          <w:sz w:val="21"/>
+          <w:szCs w:val="21"/>
+          <w:lang w:eastAsia="en-IN"/>
+        </w:rPr>
+        <w:t xml:space="preserve"> </w:t>
+      </w:r>
+      <w:r>
+        <w:rPr>
+          <w:rFonts w:ascii="Consolas" w:eastAsia="Times New Roman" w:hAnsi="Consolas" w:cs="Times New Roman"/>
+          <w:color w:val="89DDFF"/>
+          <w:sz w:val="21"/>
+          <w:szCs w:val="21"/>
+          <w:lang w:eastAsia="en-IN"/>
+        </w:rPr>
+        <w:t>in</w:t>
+      </w:r>
+      <w:r>
+        <w:rPr>
+          <w:rFonts w:ascii="Consolas" w:eastAsia="Times New Roman" w:hAnsi="Consolas" w:cs="Times New Roman"/>
+          <w:color w:val="EEFFFF"/>
+          <w:sz w:val="21"/>
+          <w:szCs w:val="21"/>
+          <w:lang w:eastAsia="en-IN"/>
+        </w:rPr>
+        <w:t xml:space="preserve"> </w:t>
+      </w:r>
+      <w:proofErr w:type="spellStart"/>
+      <w:r>
+        <w:rPr>
+          <w:rFonts w:ascii="Consolas" w:eastAsia="Times New Roman" w:hAnsi="Consolas" w:cs="Times New Roman"/>
+          <w:color w:val="EEFFFF"/>
+          <w:sz w:val="21"/>
+          <w:szCs w:val="21"/>
+          <w:lang w:eastAsia="en-IN"/>
+        </w:rPr>
+        <w:t>num_set</w:t>
+      </w:r>
+      <w:proofErr w:type="spellEnd"/>
+      <w:r>
+        <w:rPr>
+          <w:rFonts w:ascii="Consolas" w:eastAsia="Times New Roman" w:hAnsi="Consolas" w:cs="Times New Roman"/>
+          <w:color w:val="89DDFF"/>
+          <w:sz w:val="21"/>
+          <w:szCs w:val="21"/>
+          <w:lang w:eastAsia="en-IN"/>
+        </w:rPr>
+        <w:t>:</w:t>
+      </w:r>
+    </w:p>
+    <w:p>
+      <w:pPr>
+        <w:shd w:val="clear" w:color="auto" w:fill="212121"/>
+        <w:spacing w:after="0" w:line="285" w:lineRule="atLeast"/>
+        <w:rPr>
+          <w:rFonts w:ascii="Consolas" w:eastAsia="Times New Roman" w:hAnsi="Consolas" w:cs="Times New Roman"/>
+          <w:color w:val="EEFFFF"/>
+          <w:sz w:val="21"/>
+          <w:szCs w:val="21"/>
+          <w:lang w:eastAsia="en-IN"/>
+        </w:rPr>
+      </w:pPr>
+      <w:r>
+        <w:rPr>
+          <w:rFonts w:ascii="Consolas" w:eastAsia="Times New Roman" w:hAnsi="Consolas" w:cs="Times New Roman"/>
+          <w:color w:val="EEFFFF"/>
+          <w:sz w:val="21"/>
+          <w:szCs w:val="21"/>
+          <w:lang w:eastAsia="en-IN"/>
+        </w:rPr>
+        <w:t xml:space="preserve">                    </w:t>
+      </w:r>
+      <w:proofErr w:type="spellStart"/>
+      <w:r>
+        <w:rPr>
+          <w:rFonts w:ascii="Consolas" w:eastAsia="Times New Roman" w:hAnsi="Consolas" w:cs="Times New Roman"/>
+          <w:color w:val="EEFFFF"/>
+          <w:sz w:val="21"/>
+          <w:szCs w:val="21"/>
+          <w:lang w:eastAsia="en-IN"/>
+        </w:rPr>
+        <w:t>temp_len</w:t>
+      </w:r>
+      <w:proofErr w:type="spellEnd"/>
+      <w:r>
+        <w:rPr>
+          <w:rFonts w:ascii="Consolas" w:eastAsia="Times New Roman" w:hAnsi="Consolas" w:cs="Times New Roman"/>
+          <w:color w:val="89DDFF"/>
+          <w:sz w:val="21"/>
+          <w:szCs w:val="21"/>
+          <w:lang w:eastAsia="en-IN"/>
+        </w:rPr>
+        <w:t>+=</w:t>
+      </w:r>
+      <w:r>
+        <w:rPr>
+          <w:rFonts w:ascii="Consolas" w:eastAsia="Times New Roman" w:hAnsi="Consolas" w:cs="Times New Roman"/>
+          <w:color w:val="F78C6C"/>
+          <w:sz w:val="21"/>
+          <w:szCs w:val="21"/>
+          <w:lang w:eastAsia="en-IN"/>
+        </w:rPr>
+        <w:t>1</w:t>
+      </w:r>
+    </w:p>
+    <w:p>
+      <w:pPr>
+        <w:shd w:val="clear" w:color="auto" w:fill="212121"/>
+        <w:spacing w:after="0" w:line="285" w:lineRule="atLeast"/>
+        <w:rPr>
+          <w:rFonts w:ascii="Consolas" w:eastAsia="Times New Roman" w:hAnsi="Consolas" w:cs="Times New Roman"/>
+          <w:color w:val="EEFFFF"/>
+          <w:sz w:val="21"/>
+          <w:szCs w:val="21"/>
+          <w:lang w:eastAsia="en-IN"/>
+        </w:rPr>
+      </w:pPr>
+      <w:r>
+        <w:rPr>
+          <w:rFonts w:ascii="Consolas" w:eastAsia="Times New Roman" w:hAnsi="Consolas" w:cs="Times New Roman"/>
+          <w:color w:val="EEFFFF"/>
+          <w:sz w:val="21"/>
+          <w:szCs w:val="21"/>
+          <w:lang w:eastAsia="en-IN"/>
+        </w:rPr>
+        <w:t xml:space="preserve">                    </w:t>
+      </w:r>
+      <w:proofErr w:type="gramStart"/>
+      <w:r>
+        <w:rPr>
+          <w:rFonts w:ascii="Consolas" w:eastAsia="Times New Roman" w:hAnsi="Consolas" w:cs="Times New Roman"/>
+          <w:color w:val="EEFFFF"/>
+          <w:sz w:val="21"/>
+          <w:szCs w:val="21"/>
+          <w:lang w:eastAsia="en-IN"/>
+        </w:rPr>
+        <w:t>temp</w:t>
+      </w:r>
+      <w:proofErr w:type="gramEnd"/>
+      <w:r>
+        <w:rPr>
+          <w:rFonts w:ascii="Consolas" w:eastAsia="Times New Roman" w:hAnsi="Consolas" w:cs="Times New Roman"/>
+          <w:color w:val="EEFFFF"/>
+          <w:sz w:val="21"/>
+          <w:szCs w:val="21"/>
+          <w:lang w:eastAsia="en-IN"/>
+        </w:rPr>
+        <w:t xml:space="preserve"> </w:t>
+      </w:r>
+      <w:r>
+        <w:rPr>
+          <w:rFonts w:ascii="Consolas" w:eastAsia="Times New Roman" w:hAnsi="Consolas" w:cs="Times New Roman"/>
+          <w:color w:val="89DDFF"/>
+          <w:sz w:val="21"/>
+          <w:szCs w:val="21"/>
+          <w:lang w:eastAsia="en-IN"/>
+        </w:rPr>
+        <w:t>=</w:t>
+      </w:r>
+      <w:r>
+        <w:rPr>
+          <w:rFonts w:ascii="Consolas" w:eastAsia="Times New Roman" w:hAnsi="Consolas" w:cs="Times New Roman"/>
+          <w:color w:val="EEFFFF"/>
+          <w:sz w:val="21"/>
+          <w:szCs w:val="21"/>
+          <w:lang w:eastAsia="en-IN"/>
+        </w:rPr>
+        <w:t xml:space="preserve"> temp</w:t>
+      </w:r>
+      <w:r>
+        <w:rPr>
+          <w:rFonts w:ascii="Consolas" w:eastAsia="Times New Roman" w:hAnsi="Consolas" w:cs="Times New Roman"/>
+          <w:color w:val="89DDFF"/>
+          <w:sz w:val="21"/>
+          <w:szCs w:val="21"/>
+          <w:lang w:eastAsia="en-IN"/>
+        </w:rPr>
+        <w:t>+</w:t>
+      </w:r>
+      <w:r>
+        <w:rPr>
+          <w:rFonts w:ascii="Consolas" w:eastAsia="Times New Roman" w:hAnsi="Consolas" w:cs="Times New Roman"/>
+          <w:color w:val="F78C6C"/>
+          <w:sz w:val="21"/>
+          <w:szCs w:val="21"/>
+          <w:lang w:eastAsia="en-IN"/>
+        </w:rPr>
+        <w:t>1</w:t>
+      </w:r>
+    </w:p>
+    <w:p>
+      <w:pPr>
+        <w:shd w:val="clear" w:color="auto" w:fill="212121"/>
+        <w:spacing w:after="0" w:line="285" w:lineRule="atLeast"/>
+        <w:ind w:firstLine="720"/>
+        <w:rPr>
+          <w:rFonts w:ascii="Consolas" w:eastAsia="Times New Roman" w:hAnsi="Consolas" w:cs="Times New Roman"/>
+          <w:color w:val="EEFFFF"/>
+          <w:sz w:val="21"/>
+          <w:szCs w:val="21"/>
+          <w:lang w:eastAsia="en-IN"/>
+        </w:rPr>
+      </w:pPr>
+      <w:r>
+        <w:rPr>
+          <w:rFonts w:ascii="Consolas" w:eastAsia="Times New Roman" w:hAnsi="Consolas" w:cs="Times New Roman"/>
+          <w:i/>
+          <w:iCs/>
+          <w:color w:val="4A4A4A"/>
+          <w:sz w:val="21"/>
+          <w:szCs w:val="21"/>
+          <w:lang w:eastAsia="en-IN"/>
+        </w:rPr>
+        <w:t xml:space="preserve">          </w:t>
+      </w:r>
+      <w:r>
+        <w:rPr>
+          <w:rFonts w:ascii="Consolas" w:eastAsia="Times New Roman" w:hAnsi="Consolas" w:cs="Times New Roman"/>
+          <w:i/>
+          <w:iCs/>
+          <w:color w:val="4A4A4A"/>
+          <w:sz w:val="21"/>
+          <w:szCs w:val="21"/>
+          <w:lang w:eastAsia="en-IN"/>
+        </w:rPr>
+        <w:t xml:space="preserve">#+1 is to include max </w:t>
+      </w:r>
+      <w:proofErr w:type="spellStart"/>
+      <w:r>
+        <w:rPr>
+          <w:rFonts w:ascii="Consolas" w:eastAsia="Times New Roman" w:hAnsi="Consolas" w:cs="Times New Roman"/>
+          <w:i/>
+          <w:iCs/>
+          <w:color w:val="4A4A4A"/>
+          <w:sz w:val="21"/>
+          <w:szCs w:val="21"/>
+          <w:lang w:eastAsia="en-IN"/>
+        </w:rPr>
+        <w:t>num</w:t>
+      </w:r>
+      <w:proofErr w:type="spellEnd"/>
+      <w:r>
+        <w:rPr>
+          <w:rFonts w:ascii="Consolas" w:eastAsia="Times New Roman" w:hAnsi="Consolas" w:cs="Times New Roman"/>
+          <w:i/>
+          <w:iCs/>
+          <w:color w:val="4A4A4A"/>
+          <w:sz w:val="21"/>
+          <w:szCs w:val="21"/>
+          <w:lang w:eastAsia="en-IN"/>
+        </w:rPr>
+        <w:t xml:space="preserve"> which don't have num+1</w:t>
+      </w:r>
+    </w:p>
+    <w:p>
+      <w:pPr>
+        <w:shd w:val="clear" w:color="auto" w:fill="212121"/>
+        <w:spacing w:after="0" w:line="285" w:lineRule="atLeast"/>
+        <w:rPr>
+          <w:rFonts w:ascii="Consolas" w:eastAsia="Times New Roman" w:hAnsi="Consolas" w:cs="Times New Roman"/>
+          <w:color w:val="EEFFFF"/>
+          <w:sz w:val="21"/>
+          <w:szCs w:val="21"/>
+          <w:lang w:eastAsia="en-IN"/>
+        </w:rPr>
+      </w:pPr>
+      <w:r>
+        <w:rPr>
+          <w:rFonts w:ascii="Consolas" w:eastAsia="Times New Roman" w:hAnsi="Consolas" w:cs="Times New Roman"/>
+          <w:color w:val="EEFFFF"/>
+          <w:sz w:val="21"/>
+          <w:szCs w:val="21"/>
+          <w:lang w:eastAsia="en-IN"/>
+        </w:rPr>
+        <w:t xml:space="preserve">                </w:t>
+      </w:r>
+      <w:proofErr w:type="spellStart"/>
+      <w:r>
+        <w:rPr>
+          <w:rFonts w:ascii="Consolas" w:eastAsia="Times New Roman" w:hAnsi="Consolas" w:cs="Times New Roman"/>
+          <w:color w:val="EEFFFF"/>
+          <w:sz w:val="21"/>
+          <w:szCs w:val="21"/>
+          <w:lang w:eastAsia="en-IN"/>
+        </w:rPr>
+        <w:t>max_len</w:t>
+      </w:r>
+      <w:proofErr w:type="spellEnd"/>
+      <w:r>
+        <w:rPr>
+          <w:rFonts w:ascii="Consolas" w:eastAsia="Times New Roman" w:hAnsi="Consolas" w:cs="Times New Roman"/>
+          <w:color w:val="EEFFFF"/>
+          <w:sz w:val="21"/>
+          <w:szCs w:val="21"/>
+          <w:lang w:eastAsia="en-IN"/>
+        </w:rPr>
+        <w:t xml:space="preserve"> </w:t>
+      </w:r>
+      <w:r>
+        <w:rPr>
+          <w:rFonts w:ascii="Consolas" w:eastAsia="Times New Roman" w:hAnsi="Consolas" w:cs="Times New Roman"/>
+          <w:color w:val="89DDFF"/>
+          <w:sz w:val="21"/>
+          <w:szCs w:val="21"/>
+          <w:lang w:eastAsia="en-IN"/>
+        </w:rPr>
+        <w:t>=</w:t>
+      </w:r>
+      <w:r>
+        <w:rPr>
+          <w:rFonts w:ascii="Consolas" w:eastAsia="Times New Roman" w:hAnsi="Consolas" w:cs="Times New Roman"/>
+          <w:color w:val="EEFFFF"/>
+          <w:sz w:val="21"/>
+          <w:szCs w:val="21"/>
+          <w:lang w:eastAsia="en-IN"/>
+        </w:rPr>
+        <w:t xml:space="preserve"> </w:t>
+      </w:r>
+      <w:proofErr w:type="gramStart"/>
+      <w:r>
+        <w:rPr>
+          <w:rFonts w:ascii="Consolas" w:eastAsia="Times New Roman" w:hAnsi="Consolas" w:cs="Times New Roman"/>
+          <w:color w:val="82AAFF"/>
+          <w:sz w:val="21"/>
+          <w:szCs w:val="21"/>
+          <w:lang w:eastAsia="en-IN"/>
+        </w:rPr>
+        <w:t>max</w:t>
+      </w:r>
+      <w:r>
+        <w:rPr>
+          <w:rFonts w:ascii="Consolas" w:eastAsia="Times New Roman" w:hAnsi="Consolas" w:cs="Times New Roman"/>
+          <w:color w:val="89DDFF"/>
+          <w:sz w:val="21"/>
+          <w:szCs w:val="21"/>
+          <w:lang w:eastAsia="en-IN"/>
+        </w:rPr>
+        <w:t>(</w:t>
+      </w:r>
+      <w:proofErr w:type="gramEnd"/>
+      <w:r>
+        <w:rPr>
+          <w:rFonts w:ascii="Consolas" w:eastAsia="Times New Roman" w:hAnsi="Consolas" w:cs="Times New Roman"/>
+          <w:color w:val="EEFFFF"/>
+          <w:sz w:val="21"/>
+          <w:szCs w:val="21"/>
+          <w:lang w:eastAsia="en-IN"/>
+        </w:rPr>
+        <w:t>max_len</w:t>
+      </w:r>
+      <w:r>
+        <w:rPr>
+          <w:rFonts w:ascii="Consolas" w:eastAsia="Times New Roman" w:hAnsi="Consolas" w:cs="Times New Roman"/>
+          <w:color w:val="89DDFF"/>
+          <w:sz w:val="21"/>
+          <w:szCs w:val="21"/>
+          <w:lang w:eastAsia="en-IN"/>
+        </w:rPr>
+        <w:t>,</w:t>
+      </w:r>
+      <w:r>
+        <w:rPr>
+          <w:rFonts w:ascii="Consolas" w:eastAsia="Times New Roman" w:hAnsi="Consolas" w:cs="Times New Roman"/>
+          <w:color w:val="EEFFFF"/>
+          <w:sz w:val="21"/>
+          <w:szCs w:val="21"/>
+          <w:lang w:eastAsia="en-IN"/>
+        </w:rPr>
+        <w:t>temp_len</w:t>
+      </w:r>
+      <w:r>
+        <w:rPr>
+          <w:rFonts w:ascii="Consolas" w:eastAsia="Times New Roman" w:hAnsi="Consolas" w:cs="Times New Roman"/>
+          <w:color w:val="89DDFF"/>
+          <w:sz w:val="21"/>
+          <w:szCs w:val="21"/>
+          <w:lang w:eastAsia="en-IN"/>
+        </w:rPr>
+        <w:t>+</w:t>
+      </w:r>
+      <w:r>
+        <w:rPr>
+          <w:rFonts w:ascii="Consolas" w:eastAsia="Times New Roman" w:hAnsi="Consolas" w:cs="Times New Roman"/>
+          <w:color w:val="F78C6C"/>
+          <w:sz w:val="21"/>
+          <w:szCs w:val="21"/>
+          <w:lang w:eastAsia="en-IN"/>
+        </w:rPr>
+        <w:t>1</w:t>
+      </w:r>
+      <w:r>
+        <w:rPr>
+          <w:rFonts w:ascii="Consolas" w:eastAsia="Times New Roman" w:hAnsi="Consolas" w:cs="Times New Roman"/>
+          <w:color w:val="89DDFF"/>
+          <w:sz w:val="21"/>
+          <w:szCs w:val="21"/>
+          <w:lang w:eastAsia="en-IN"/>
+        </w:rPr>
+        <w:t>)</w:t>
+      </w:r>
+      <w:r>
+        <w:rPr>
+          <w:rFonts w:ascii="Consolas" w:eastAsia="Times New Roman" w:hAnsi="Consolas" w:cs="Times New Roman"/>
+          <w:color w:val="EEFFFF"/>
+          <w:sz w:val="21"/>
+          <w:szCs w:val="21"/>
+          <w:lang w:eastAsia="en-IN"/>
+        </w:rPr>
+        <w:t xml:space="preserve">  </w:t>
+      </w:r>
+    </w:p>
+    <w:p>
+      <w:pPr>
+        <w:shd w:val="clear" w:color="auto" w:fill="212121"/>
+        <w:spacing w:after="0" w:line="285" w:lineRule="atLeast"/>
+        <w:rPr>
+          <w:rFonts w:ascii="Consolas" w:eastAsia="Times New Roman" w:hAnsi="Consolas" w:cs="Times New Roman"/>
+          <w:color w:val="EEFFFF"/>
+          <w:sz w:val="21"/>
+          <w:szCs w:val="21"/>
+          <w:lang w:eastAsia="en-IN"/>
+        </w:rPr>
+      </w:pPr>
+    </w:p>
+    <w:p>
+      <w:pPr>
+        <w:shd w:val="clear" w:color="auto" w:fill="212121"/>
+        <w:spacing w:after="0" w:line="285" w:lineRule="atLeast"/>
+        <w:rPr>
+          <w:rFonts w:ascii="Consolas" w:eastAsia="Times New Roman" w:hAnsi="Consolas" w:cs="Times New Roman"/>
+          <w:color w:val="EEFFFF"/>
+          <w:sz w:val="21"/>
+          <w:szCs w:val="21"/>
+          <w:lang w:eastAsia="en-IN"/>
+        </w:rPr>
+      </w:pPr>
+      <w:r>
+        <w:rPr>
+          <w:rFonts w:ascii="Consolas" w:eastAsia="Times New Roman" w:hAnsi="Consolas" w:cs="Times New Roman"/>
+          <w:color w:val="EEFFFF"/>
+          <w:sz w:val="21"/>
+          <w:szCs w:val="21"/>
+          <w:lang w:eastAsia="en-IN"/>
+        </w:rPr>
+        <w:t xml:space="preserve">        </w:t>
+      </w:r>
+      <w:proofErr w:type="gramStart"/>
+      <w:r>
+        <w:rPr>
+          <w:rFonts w:ascii="Consolas" w:eastAsia="Times New Roman" w:hAnsi="Consolas" w:cs="Times New Roman"/>
+          <w:i/>
+          <w:iCs/>
+          <w:color w:val="89DDFF"/>
+          <w:sz w:val="21"/>
+          <w:szCs w:val="21"/>
+          <w:lang w:eastAsia="en-IN"/>
+        </w:rPr>
+        <w:t>return</w:t>
+      </w:r>
+      <w:proofErr w:type="gramEnd"/>
+      <w:r>
+        <w:rPr>
+          <w:rFonts w:ascii="Consolas" w:eastAsia="Times New Roman" w:hAnsi="Consolas" w:cs="Times New Roman"/>
+          <w:color w:val="EEFFFF"/>
+          <w:sz w:val="21"/>
+          <w:szCs w:val="21"/>
+          <w:lang w:eastAsia="en-IN"/>
+        </w:rPr>
+        <w:t xml:space="preserve"> </w:t>
+      </w:r>
+      <w:proofErr w:type="spellStart"/>
+      <w:r>
+        <w:rPr>
+          <w:rFonts w:ascii="Consolas" w:eastAsia="Times New Roman" w:hAnsi="Consolas" w:cs="Times New Roman"/>
+          <w:color w:val="EEFFFF"/>
+          <w:sz w:val="21"/>
+          <w:szCs w:val="21"/>
+          <w:lang w:eastAsia="en-IN"/>
+        </w:rPr>
+        <w:t>max_len</w:t>
+      </w:r>
+      <w:proofErr w:type="spellEnd"/>
+    </w:p>
+    <w:p>
+      <w:pPr>
+        <w:shd w:val="clear" w:color="auto" w:fill="212121"/>
+        <w:spacing w:after="0" w:line="285" w:lineRule="atLeast"/>
+        <w:rPr>
+          <w:rFonts w:ascii="Consolas" w:eastAsia="Times New Roman" w:hAnsi="Consolas" w:cs="Times New Roman"/>
+          <w:color w:val="EEFFFF"/>
+          <w:sz w:val="21"/>
+          <w:szCs w:val="21"/>
+          <w:lang w:eastAsia="en-IN"/>
+        </w:rPr>
+      </w:pPr>
     </w:p>
     <w:p>
       <w:pPr>
@@ -11367,7 +13953,6 @@
           <w:rFonts w:cstheme="majorHAnsi"/>
           <w:sz w:val="40"/>
         </w:rPr>
-        <w:lastRenderedPageBreak/>
         <w:t>LEVEL 3:</w:t>
       </w:r>
       <w:r>
@@ -20303,7 +22888,7 @@
             <wp:extent cx="4331855" cy="3248891"/>
             <wp:effectExtent l="0" t="0" r="0" b="8890"/>
             <wp:docPr id="2" name="Video 2">
-              <a:hlinkClick xmlns:a="http://schemas.openxmlformats.org/drawingml/2006/main" r:id="rId13"/>
+              <a:hlinkClick xmlns:a="http://schemas.openxmlformats.org/drawingml/2006/main" r:id="rId15"/>
             </wp:docPr>
             <wp:cNvGraphicFramePr>
               <a:graphicFrameLocks xmlns:a="http://schemas.openxmlformats.org/drawingml/2006/main" noChangeAspect="1"/>
@@ -20316,7 +22901,7 @@
                     <pic:cNvPicPr/>
                   </pic:nvPicPr>
                   <pic:blipFill>
-                    <a:blip r:embed="rId14">
+                    <a:blip r:embed="rId16">
                       <a:extLst>
                         <a:ext uri="{28A0092B-C50C-407E-A947-70E740481C1C}">
                           <a14:useLocalDpi xmlns:a14="http://schemas.microsoft.com/office/drawing/2010/main" val="0"/>
@@ -23006,7 +25591,7 @@
       </w:pPr>
     </w:p>
     <w:sectPr>
-      <w:footerReference w:type="default" r:id="rId15"/>
+      <w:footerReference w:type="default" r:id="rId17"/>
       <w:pgSz w:w="11906" w:h="16838" w:code="9"/>
       <w:pgMar w:top="720" w:right="720" w:bottom="720" w:left="720" w:header="0" w:footer="283" w:gutter="0"/>
       <w:cols w:space="708"/>
@@ -23090,7 +25675,7 @@
         <w:noProof/>
         <w:color w:val="404040" w:themeColor="text1" w:themeTint="BF"/>
       </w:rPr>
-      <w:t>15</w:t>
+      <w:t>7</w:t>
     </w:r>
     <w:r>
       <w:rPr>
@@ -24777,6 +27362,95 @@
     </w:lvl>
   </w:abstractNum>
   <w:abstractNum w:abstractNumId="16" w15:restartNumberingAfterBreak="0">
+    <w:nsid w:val="3A3E1AAD"/>
+    <w:multiLevelType w:val="hybridMultilevel"/>
+    <w:tmpl w:val="9EC2FAAE"/>
+    <w:lvl w:ilvl="0" w:tplc="4009000F">
+      <w:start w:val="1"/>
+      <w:numFmt w:val="decimal"/>
+      <w:lvlText w:val="%1."/>
+      <w:lvlJc w:val="left"/>
+      <w:pPr>
+        <w:ind w:left="720" w:hanging="360"/>
+      </w:pPr>
+      <w:rPr>
+        <w:rFonts w:hint="default"/>
+      </w:rPr>
+    </w:lvl>
+    <w:lvl w:ilvl="1" w:tplc="40090019" w:tentative="1">
+      <w:start w:val="1"/>
+      <w:numFmt w:val="lowerLetter"/>
+      <w:lvlText w:val="%2."/>
+      <w:lvlJc w:val="left"/>
+      <w:pPr>
+        <w:ind w:left="1440" w:hanging="360"/>
+      </w:pPr>
+    </w:lvl>
+    <w:lvl w:ilvl="2" w:tplc="4009001B" w:tentative="1">
+      <w:start w:val="1"/>
+      <w:numFmt w:val="lowerRoman"/>
+      <w:lvlText w:val="%3."/>
+      <w:lvlJc w:val="right"/>
+      <w:pPr>
+        <w:ind w:left="2160" w:hanging="180"/>
+      </w:pPr>
+    </w:lvl>
+    <w:lvl w:ilvl="3" w:tplc="4009000F" w:tentative="1">
+      <w:start w:val="1"/>
+      <w:numFmt w:val="decimal"/>
+      <w:lvlText w:val="%4."/>
+      <w:lvlJc w:val="left"/>
+      <w:pPr>
+        <w:ind w:left="2880" w:hanging="360"/>
+      </w:pPr>
+    </w:lvl>
+    <w:lvl w:ilvl="4" w:tplc="40090019" w:tentative="1">
+      <w:start w:val="1"/>
+      <w:numFmt w:val="lowerLetter"/>
+      <w:lvlText w:val="%5."/>
+      <w:lvlJc w:val="left"/>
+      <w:pPr>
+        <w:ind w:left="3600" w:hanging="360"/>
+      </w:pPr>
+    </w:lvl>
+    <w:lvl w:ilvl="5" w:tplc="4009001B" w:tentative="1">
+      <w:start w:val="1"/>
+      <w:numFmt w:val="lowerRoman"/>
+      <w:lvlText w:val="%6."/>
+      <w:lvlJc w:val="right"/>
+      <w:pPr>
+        <w:ind w:left="4320" w:hanging="180"/>
+      </w:pPr>
+    </w:lvl>
+    <w:lvl w:ilvl="6" w:tplc="4009000F" w:tentative="1">
+      <w:start w:val="1"/>
+      <w:numFmt w:val="decimal"/>
+      <w:lvlText w:val="%7."/>
+      <w:lvlJc w:val="left"/>
+      <w:pPr>
+        <w:ind w:left="5040" w:hanging="360"/>
+      </w:pPr>
+    </w:lvl>
+    <w:lvl w:ilvl="7" w:tplc="40090019" w:tentative="1">
+      <w:start w:val="1"/>
+      <w:numFmt w:val="lowerLetter"/>
+      <w:lvlText w:val="%8."/>
+      <w:lvlJc w:val="left"/>
+      <w:pPr>
+        <w:ind w:left="5760" w:hanging="360"/>
+      </w:pPr>
+    </w:lvl>
+    <w:lvl w:ilvl="8" w:tplc="4009001B" w:tentative="1">
+      <w:start w:val="1"/>
+      <w:numFmt w:val="lowerRoman"/>
+      <w:lvlText w:val="%9."/>
+      <w:lvlJc w:val="right"/>
+      <w:pPr>
+        <w:ind w:left="6480" w:hanging="180"/>
+      </w:pPr>
+    </w:lvl>
+  </w:abstractNum>
+  <w:abstractNum w:abstractNumId="17" w15:restartNumberingAfterBreak="0">
     <w:nsid w:val="45936DBC"/>
     <w:multiLevelType w:val="hybridMultilevel"/>
     <w:tmpl w:val="2DAC9432"/>
@@ -24865,7 +27539,7 @@
       </w:pPr>
     </w:lvl>
   </w:abstractNum>
-  <w:abstractNum w:abstractNumId="17" w15:restartNumberingAfterBreak="0">
+  <w:abstractNum w:abstractNumId="18" w15:restartNumberingAfterBreak="0">
     <w:nsid w:val="4CCD06A4"/>
     <w:multiLevelType w:val="hybridMultilevel"/>
     <w:tmpl w:val="D69CAC4C"/>
@@ -24954,7 +27628,7 @@
       </w:pPr>
     </w:lvl>
   </w:abstractNum>
-  <w:abstractNum w:abstractNumId="18" w15:restartNumberingAfterBreak="0">
+  <w:abstractNum w:abstractNumId="19" w15:restartNumberingAfterBreak="0">
     <w:nsid w:val="4F8B54F5"/>
     <w:multiLevelType w:val="hybridMultilevel"/>
     <w:tmpl w:val="F98E3F94"/>
@@ -25043,7 +27717,7 @@
       </w:pPr>
     </w:lvl>
   </w:abstractNum>
-  <w:abstractNum w:abstractNumId="19" w15:restartNumberingAfterBreak="0">
+  <w:abstractNum w:abstractNumId="20" w15:restartNumberingAfterBreak="0">
     <w:nsid w:val="4FB3470D"/>
     <w:multiLevelType w:val="hybridMultilevel"/>
     <w:tmpl w:val="D69CAC4C"/>
@@ -25132,7 +27806,7 @@
       </w:pPr>
     </w:lvl>
   </w:abstractNum>
-  <w:abstractNum w:abstractNumId="20" w15:restartNumberingAfterBreak="0">
+  <w:abstractNum w:abstractNumId="21" w15:restartNumberingAfterBreak="0">
     <w:nsid w:val="544239C5"/>
     <w:multiLevelType w:val="hybridMultilevel"/>
     <w:tmpl w:val="FFF61AFA"/>
@@ -25221,7 +27895,7 @@
       </w:pPr>
     </w:lvl>
   </w:abstractNum>
-  <w:abstractNum w:abstractNumId="21" w15:restartNumberingAfterBreak="0">
+  <w:abstractNum w:abstractNumId="22" w15:restartNumberingAfterBreak="0">
     <w:nsid w:val="55E747FC"/>
     <w:multiLevelType w:val="multilevel"/>
     <w:tmpl w:val="9A9CFE42"/>
@@ -25334,7 +28008,7 @@
       </w:pPr>
     </w:lvl>
   </w:abstractNum>
-  <w:abstractNum w:abstractNumId="22" w15:restartNumberingAfterBreak="0">
+  <w:abstractNum w:abstractNumId="23" w15:restartNumberingAfterBreak="0">
     <w:nsid w:val="577A1FFB"/>
     <w:multiLevelType w:val="hybridMultilevel"/>
     <w:tmpl w:val="D69CAC4C"/>
@@ -25423,7 +28097,7 @@
       </w:pPr>
     </w:lvl>
   </w:abstractNum>
-  <w:abstractNum w:abstractNumId="23" w15:restartNumberingAfterBreak="0">
+  <w:abstractNum w:abstractNumId="24" w15:restartNumberingAfterBreak="0">
     <w:nsid w:val="590D1574"/>
     <w:multiLevelType w:val="hybridMultilevel"/>
     <w:tmpl w:val="34EA4000"/>
@@ -25512,7 +28186,7 @@
       </w:pPr>
     </w:lvl>
   </w:abstractNum>
-  <w:abstractNum w:abstractNumId="24" w15:restartNumberingAfterBreak="0">
+  <w:abstractNum w:abstractNumId="25" w15:restartNumberingAfterBreak="0">
     <w:nsid w:val="5B9A5B62"/>
     <w:multiLevelType w:val="hybridMultilevel"/>
     <w:tmpl w:val="2410DD90"/>
@@ -25601,7 +28275,7 @@
       </w:pPr>
     </w:lvl>
   </w:abstractNum>
-  <w:abstractNum w:abstractNumId="25" w15:restartNumberingAfterBreak="0">
+  <w:abstractNum w:abstractNumId="26" w15:restartNumberingAfterBreak="0">
     <w:nsid w:val="5CB6044B"/>
     <w:multiLevelType w:val="hybridMultilevel"/>
     <w:tmpl w:val="CD54A320"/>
@@ -25690,7 +28364,7 @@
       </w:pPr>
     </w:lvl>
   </w:abstractNum>
-  <w:abstractNum w:abstractNumId="26" w15:restartNumberingAfterBreak="0">
+  <w:abstractNum w:abstractNumId="27" w15:restartNumberingAfterBreak="0">
     <w:nsid w:val="5EC91099"/>
     <w:multiLevelType w:val="hybridMultilevel"/>
     <w:tmpl w:val="F98E3F94"/>
@@ -25779,7 +28453,7 @@
       </w:pPr>
     </w:lvl>
   </w:abstractNum>
-  <w:abstractNum w:abstractNumId="27" w15:restartNumberingAfterBreak="0">
+  <w:abstractNum w:abstractNumId="28" w15:restartNumberingAfterBreak="0">
     <w:nsid w:val="65233AC1"/>
     <w:multiLevelType w:val="hybridMultilevel"/>
     <w:tmpl w:val="6CB27EA6"/>
@@ -25891,7 +28565,7 @@
       </w:rPr>
     </w:lvl>
   </w:abstractNum>
-  <w:abstractNum w:abstractNumId="28" w15:restartNumberingAfterBreak="0">
+  <w:abstractNum w:abstractNumId="29" w15:restartNumberingAfterBreak="0">
     <w:nsid w:val="6619245B"/>
     <w:multiLevelType w:val="hybridMultilevel"/>
     <w:tmpl w:val="D69CAC4C"/>
@@ -25980,7 +28654,7 @@
       </w:pPr>
     </w:lvl>
   </w:abstractNum>
-  <w:abstractNum w:abstractNumId="29" w15:restartNumberingAfterBreak="0">
+  <w:abstractNum w:abstractNumId="30" w15:restartNumberingAfterBreak="0">
     <w:nsid w:val="66371442"/>
     <w:multiLevelType w:val="hybridMultilevel"/>
     <w:tmpl w:val="22600436"/>
@@ -26069,7 +28743,7 @@
       </w:pPr>
     </w:lvl>
   </w:abstractNum>
-  <w:abstractNum w:abstractNumId="30" w15:restartNumberingAfterBreak="0">
+  <w:abstractNum w:abstractNumId="31" w15:restartNumberingAfterBreak="0">
     <w:nsid w:val="67FC7543"/>
     <w:multiLevelType w:val="multilevel"/>
     <w:tmpl w:val="D4F40DCA"/>
@@ -26182,7 +28856,7 @@
       </w:pPr>
     </w:lvl>
   </w:abstractNum>
-  <w:abstractNum w:abstractNumId="31" w15:restartNumberingAfterBreak="0">
+  <w:abstractNum w:abstractNumId="32" w15:restartNumberingAfterBreak="0">
     <w:nsid w:val="6A1203C7"/>
     <w:multiLevelType w:val="hybridMultilevel"/>
     <w:tmpl w:val="09E264A0"/>
@@ -26271,7 +28945,7 @@
       </w:pPr>
     </w:lvl>
   </w:abstractNum>
-  <w:abstractNum w:abstractNumId="32" w15:restartNumberingAfterBreak="0">
+  <w:abstractNum w:abstractNumId="33" w15:restartNumberingAfterBreak="0">
     <w:nsid w:val="6AF213F0"/>
     <w:multiLevelType w:val="hybridMultilevel"/>
     <w:tmpl w:val="DCD09B34"/>
@@ -26360,7 +29034,7 @@
       </w:pPr>
     </w:lvl>
   </w:abstractNum>
-  <w:abstractNum w:abstractNumId="33" w15:restartNumberingAfterBreak="0">
+  <w:abstractNum w:abstractNumId="34" w15:restartNumberingAfterBreak="0">
     <w:nsid w:val="6E020963"/>
     <w:multiLevelType w:val="hybridMultilevel"/>
     <w:tmpl w:val="2E885CF8"/>
@@ -26472,7 +29146,7 @@
       </w:rPr>
     </w:lvl>
   </w:abstractNum>
-  <w:abstractNum w:abstractNumId="34" w15:restartNumberingAfterBreak="0">
+  <w:abstractNum w:abstractNumId="35" w15:restartNumberingAfterBreak="0">
     <w:nsid w:val="70D84BB6"/>
     <w:multiLevelType w:val="hybridMultilevel"/>
     <w:tmpl w:val="AE823DA2"/>
@@ -26584,7 +29258,7 @@
       </w:rPr>
     </w:lvl>
   </w:abstractNum>
-  <w:abstractNum w:abstractNumId="35" w15:restartNumberingAfterBreak="0">
+  <w:abstractNum w:abstractNumId="36" w15:restartNumberingAfterBreak="0">
     <w:nsid w:val="742B6A3C"/>
     <w:multiLevelType w:val="hybridMultilevel"/>
     <w:tmpl w:val="E5B0128A"/>
@@ -26674,7 +29348,7 @@
     </w:lvl>
   </w:abstractNum>
   <w:num w:numId="1">
-    <w:abstractNumId w:val="33"/>
+    <w:abstractNumId w:val="34"/>
   </w:num>
   <w:num w:numId="2">
     <w:abstractNumId w:val="13"/>
@@ -26683,16 +29357,16 @@
     <w:abstractNumId w:val="4"/>
   </w:num>
   <w:num w:numId="4">
-    <w:abstractNumId w:val="23"/>
+    <w:abstractNumId w:val="24"/>
   </w:num>
   <w:num w:numId="5">
     <w:abstractNumId w:val="8"/>
   </w:num>
   <w:num w:numId="6">
-    <w:abstractNumId w:val="16"/>
+    <w:abstractNumId w:val="17"/>
   </w:num>
   <w:num w:numId="7">
-    <w:abstractNumId w:val="30"/>
+    <w:abstractNumId w:val="31"/>
   </w:num>
   <w:num w:numId="8">
     <w:abstractNumId w:val="12"/>
@@ -26701,7 +29375,7 @@
     <w:abstractNumId w:val="1"/>
   </w:num>
   <w:num w:numId="10">
-    <w:abstractNumId w:val="29"/>
+    <w:abstractNumId w:val="30"/>
   </w:num>
   <w:num w:numId="11">
     <w:abstractNumId w:val="9"/>
@@ -26710,10 +29384,10 @@
     <w:abstractNumId w:val="3"/>
   </w:num>
   <w:num w:numId="13">
-    <w:abstractNumId w:val="21"/>
+    <w:abstractNumId w:val="22"/>
   </w:num>
   <w:num w:numId="14">
-    <w:abstractNumId w:val="24"/>
+    <w:abstractNumId w:val="25"/>
   </w:num>
   <w:num w:numId="15">
     <w:abstractNumId w:val="7"/>
@@ -26722,46 +29396,46 @@
     <w:abstractNumId w:val="2"/>
   </w:num>
   <w:num w:numId="17">
-    <w:abstractNumId w:val="25"/>
+    <w:abstractNumId w:val="26"/>
   </w:num>
   <w:num w:numId="18">
     <w:abstractNumId w:val="6"/>
   </w:num>
   <w:num w:numId="19">
-    <w:abstractNumId w:val="20"/>
+    <w:abstractNumId w:val="21"/>
   </w:num>
   <w:num w:numId="20">
-    <w:abstractNumId w:val="31"/>
+    <w:abstractNumId w:val="32"/>
   </w:num>
   <w:num w:numId="21">
-    <w:abstractNumId w:val="22"/>
+    <w:abstractNumId w:val="23"/>
   </w:num>
   <w:num w:numId="22">
-    <w:abstractNumId w:val="17"/>
+    <w:abstractNumId w:val="18"/>
   </w:num>
   <w:num w:numId="23">
-    <w:abstractNumId w:val="19"/>
+    <w:abstractNumId w:val="20"/>
   </w:num>
   <w:num w:numId="24">
     <w:abstractNumId w:val="11"/>
   </w:num>
   <w:num w:numId="25">
-    <w:abstractNumId w:val="28"/>
+    <w:abstractNumId w:val="29"/>
   </w:num>
   <w:num w:numId="26">
-    <w:abstractNumId w:val="26"/>
+    <w:abstractNumId w:val="27"/>
   </w:num>
   <w:num w:numId="27">
     <w:abstractNumId w:val="5"/>
   </w:num>
   <w:num w:numId="28">
-    <w:abstractNumId w:val="32"/>
+    <w:abstractNumId w:val="33"/>
   </w:num>
   <w:num w:numId="29">
     <w:abstractNumId w:val="14"/>
   </w:num>
   <w:num w:numId="30">
-    <w:abstractNumId w:val="18"/>
+    <w:abstractNumId w:val="19"/>
   </w:num>
   <w:num w:numId="31">
     <w:abstractNumId w:val="15"/>
@@ -26773,13 +29447,16 @@
     <w:abstractNumId w:val="10"/>
   </w:num>
   <w:num w:numId="34">
-    <w:abstractNumId w:val="34"/>
+    <w:abstractNumId w:val="35"/>
   </w:num>
   <w:num w:numId="35">
-    <w:abstractNumId w:val="27"/>
+    <w:abstractNumId w:val="28"/>
   </w:num>
   <w:num w:numId="36">
-    <w:abstractNumId w:val="35"/>
+    <w:abstractNumId w:val="36"/>
+  </w:num>
+  <w:num w:numId="37">
+    <w:abstractNumId w:val="16"/>
   </w:num>
 </w:numbering>
 </file>
@@ -27930,7 +30607,7 @@
 </file>
 
 <file path=customXml/itemProps1.xml><?xml version="1.0" encoding="utf-8"?>
-<ds:datastoreItem xmlns:ds="http://schemas.openxmlformats.org/officeDocument/2006/customXml" ds:itemID="{0F37344E-5D05-4614-B9D6-AE3FA4E10E1F}">
+<ds:datastoreItem xmlns:ds="http://schemas.openxmlformats.org/officeDocument/2006/customXml" ds:itemID="{9CF33128-EE56-4FBC-B1B4-76800BD64DA3}">
   <ds:schemaRefs>
     <ds:schemaRef ds:uri="http://schemas.openxmlformats.org/officeDocument/2006/bibliography"/>
   </ds:schemaRefs>

</xml_diff>